<commit_message>
Inter Process Communication I
</commit_message>
<xml_diff>
--- a/4B LABS/OS/LAB 10 Inter Process Communication.docx
+++ b/4B LABS/OS/LAB 10 Inter Process Communication.docx
@@ -32,27 +32,7 @@
           <w:sz w:val="28"/>
           <w:szCs w:val="28"/>
         </w:rPr>
-        <w:t xml:space="preserve">Semaphore is one of the concurrency mechanisms available. Find out about more concurrency mechanisms. How do these mechanisms protect critical sections? Compare their implementations with </w:t>
-      </w:r>
-      <w:proofErr w:type="gramStart"/>
-      <w:r>
-        <w:rPr>
-          <w:rFonts w:ascii="Times New Roman" w:hAnsi="Times New Roman" w:cs="Times New Roman"/>
-          <w:bCs/>
-          <w:sz w:val="28"/>
-          <w:szCs w:val="28"/>
-        </w:rPr>
-        <w:t>wait(</w:t>
-      </w:r>
-      <w:proofErr w:type="gramEnd"/>
-      <w:r>
-        <w:rPr>
-          <w:rFonts w:ascii="Times New Roman" w:hAnsi="Times New Roman" w:cs="Times New Roman"/>
-          <w:bCs/>
-          <w:sz w:val="28"/>
-          <w:szCs w:val="28"/>
-        </w:rPr>
-        <w:t>) and signal() operations of semaphores.</w:t>
+        <w:t>Semaphore is one of the concurrency mechanisms available. Find out about more concurrency mechanisms. How do these mechanisms protect critical sections? Compare their implementations with wait() and signal() operations of semaphores.</w:t>
       </w:r>
     </w:p>
     <w:p>
@@ -120,56 +100,65 @@
           <w:sz w:val="28"/>
           <w:szCs w:val="28"/>
         </w:rPr>
-        <w:t xml:space="preserve">A lock allows only one thread to enter the part that's </w:t>
-      </w:r>
-      <w:proofErr w:type="gramStart"/>
-      <w:r>
+        <w:t>A lock allows only one thread to enter the part that's locked and the lock is not shared with any other processes.</w:t>
+      </w:r>
+    </w:p>
+    <w:p>
+      <w:pPr>
+        <w:tabs>
+          <w:tab w:val="left" w:pos="1630"/>
+        </w:tabs>
         <w:rPr>
           <w:rFonts w:ascii="Times New Roman" w:hAnsi="Times New Roman" w:cs="Times New Roman"/>
           <w:sz w:val="28"/>
           <w:szCs w:val="28"/>
         </w:rPr>
-        <w:t>locked</w:t>
-      </w:r>
-      <w:proofErr w:type="gramEnd"/>
+      </w:pPr>
       <w:r>
         <w:rPr>
           <w:rFonts w:ascii="Times New Roman" w:hAnsi="Times New Roman" w:cs="Times New Roman"/>
           <w:sz w:val="28"/>
           <w:szCs w:val="28"/>
         </w:rPr>
-        <w:t xml:space="preserve"> and the lock is not shared with any other processes.</w:t>
-      </w:r>
-    </w:p>
-    <w:p>
-      <w:pPr>
-        <w:tabs>
-          <w:tab w:val="left" w:pos="1630"/>
-        </w:tabs>
+        <w:t>A mutex is the same as a lock but it can be shared by multiple processes. In mutex, acquire will let first caller through, and then block next until release</w:t>
+      </w:r>
+    </w:p>
+    <w:p>
+      <w:pPr>
+        <w:rPr>
+          <w:rFonts w:ascii="Times New Roman" w:hAnsi="Times New Roman" w:cs="Times New Roman"/>
+          <w:bCs/>
+          <w:sz w:val="28"/>
+          <w:szCs w:val="28"/>
+        </w:rPr>
+      </w:pPr>
+      <w:r>
         <w:rPr>
           <w:rFonts w:ascii="Times New Roman" w:hAnsi="Times New Roman" w:cs="Times New Roman"/>
           <w:sz w:val="28"/>
           <w:szCs w:val="28"/>
         </w:rPr>
-      </w:pPr>
-      <w:r>
+        <w:t>In condition synchronization, acquiring will block first caller until release.</w:t>
+      </w:r>
+    </w:p>
+    <w:p>
+      <w:pPr>
         <w:rPr>
           <w:rFonts w:ascii="Times New Roman" w:hAnsi="Times New Roman" w:cs="Times New Roman"/>
+          <w:bCs/>
           <w:sz w:val="28"/>
           <w:szCs w:val="28"/>
         </w:rPr>
-        <w:t xml:space="preserve">A mutex is the same as a lock but it can be shared by multiple processes. In mutex, acquire will let first caller through, and then block next until </w:t>
-      </w:r>
-      <w:proofErr w:type="gramStart"/>
+      </w:pPr>
       <w:r>
         <w:rPr>
           <w:rFonts w:ascii="Times New Roman" w:hAnsi="Times New Roman" w:cs="Times New Roman"/>
+          <w:bCs/>
           <w:sz w:val="28"/>
           <w:szCs w:val="28"/>
         </w:rPr>
-        <w:t>release</w:t>
-      </w:r>
-      <w:proofErr w:type="gramEnd"/>
+        <w:t>The wait() and signal() operations of semaphores are used to acquire and release permits from the semaphore. When a thread calls wait(), it blocks until a permit becomes available. When a thread calls signal(), it releases a permit, which can then be acquired by another thread that is waiting on the semaphore.</w:t>
+      </w:r>
     </w:p>
     <w:p>
       <w:pPr>
@@ -180,201 +169,24 @@
           <w:szCs w:val="28"/>
         </w:rPr>
       </w:pPr>
-      <w:r>
+    </w:p>
+    <w:p>
+      <w:pPr>
         <w:rPr>
           <w:rFonts w:ascii="Times New Roman" w:hAnsi="Times New Roman" w:cs="Times New Roman"/>
+          <w:bCs/>
           <w:sz w:val="28"/>
           <w:szCs w:val="28"/>
         </w:rPr>
-        <w:t>In condition synchronization, acquiring will block first caller until release.</w:t>
-      </w:r>
-    </w:p>
-    <w:p>
-      <w:pPr>
+      </w:pPr>
+      <w:r>
         <w:rPr>
           <w:rFonts w:ascii="Times New Roman" w:hAnsi="Times New Roman" w:cs="Times New Roman"/>
           <w:bCs/>
           <w:sz w:val="28"/>
           <w:szCs w:val="28"/>
         </w:rPr>
-      </w:pPr>
-      <w:r>
-        <w:rPr>
-          <w:rFonts w:ascii="Times New Roman" w:hAnsi="Times New Roman" w:cs="Times New Roman"/>
-          <w:bCs/>
-          <w:sz w:val="28"/>
-          <w:szCs w:val="28"/>
-        </w:rPr>
-        <w:t xml:space="preserve">The </w:t>
-      </w:r>
-      <w:proofErr w:type="gramStart"/>
-      <w:r>
-        <w:rPr>
-          <w:rFonts w:ascii="Times New Roman" w:hAnsi="Times New Roman" w:cs="Times New Roman"/>
-          <w:bCs/>
-          <w:sz w:val="28"/>
-          <w:szCs w:val="28"/>
-        </w:rPr>
-        <w:t>wait(</w:t>
-      </w:r>
-      <w:proofErr w:type="gramEnd"/>
-      <w:r>
-        <w:rPr>
-          <w:rFonts w:ascii="Times New Roman" w:hAnsi="Times New Roman" w:cs="Times New Roman"/>
-          <w:bCs/>
-          <w:sz w:val="28"/>
-          <w:szCs w:val="28"/>
-        </w:rPr>
-        <w:t xml:space="preserve">) and signal() operations of semaphores are used to acquire and release permits from the semaphore. When a thread calls </w:t>
-      </w:r>
-      <w:proofErr w:type="gramStart"/>
-      <w:r>
-        <w:rPr>
-          <w:rFonts w:ascii="Times New Roman" w:hAnsi="Times New Roman" w:cs="Times New Roman"/>
-          <w:bCs/>
-          <w:sz w:val="28"/>
-          <w:szCs w:val="28"/>
-        </w:rPr>
-        <w:t>wait(</w:t>
-      </w:r>
-      <w:proofErr w:type="gramEnd"/>
-      <w:r>
-        <w:rPr>
-          <w:rFonts w:ascii="Times New Roman" w:hAnsi="Times New Roman" w:cs="Times New Roman"/>
-          <w:bCs/>
-          <w:sz w:val="28"/>
-          <w:szCs w:val="28"/>
-        </w:rPr>
-        <w:t xml:space="preserve">), it blocks until a permit becomes available. When a thread calls </w:t>
-      </w:r>
-      <w:proofErr w:type="gramStart"/>
-      <w:r>
-        <w:rPr>
-          <w:rFonts w:ascii="Times New Roman" w:hAnsi="Times New Roman" w:cs="Times New Roman"/>
-          <w:bCs/>
-          <w:sz w:val="28"/>
-          <w:szCs w:val="28"/>
-        </w:rPr>
-        <w:t>signal(</w:t>
-      </w:r>
-      <w:proofErr w:type="gramEnd"/>
-      <w:r>
-        <w:rPr>
-          <w:rFonts w:ascii="Times New Roman" w:hAnsi="Times New Roman" w:cs="Times New Roman"/>
-          <w:bCs/>
-          <w:sz w:val="28"/>
-          <w:szCs w:val="28"/>
-        </w:rPr>
-        <w:t>), it releases a permit, which can then be acquired by another thread that is waiting on the semaphore.</w:t>
-      </w:r>
-    </w:p>
-    <w:p>
-      <w:pPr>
-        <w:rPr>
-          <w:rFonts w:ascii="Times New Roman" w:hAnsi="Times New Roman" w:cs="Times New Roman"/>
-          <w:bCs/>
-          <w:sz w:val="28"/>
-          <w:szCs w:val="28"/>
-        </w:rPr>
-      </w:pPr>
-    </w:p>
-    <w:p>
-      <w:pPr>
-        <w:rPr>
-          <w:rFonts w:ascii="Times New Roman" w:hAnsi="Times New Roman" w:cs="Times New Roman"/>
-          <w:bCs/>
-          <w:sz w:val="28"/>
-          <w:szCs w:val="28"/>
-        </w:rPr>
-      </w:pPr>
-      <w:r>
-        <w:rPr>
-          <w:rFonts w:ascii="Times New Roman" w:hAnsi="Times New Roman" w:cs="Times New Roman"/>
-          <w:bCs/>
-          <w:sz w:val="28"/>
-          <w:szCs w:val="28"/>
-        </w:rPr>
-        <w:t xml:space="preserve">The </w:t>
-      </w:r>
-      <w:proofErr w:type="gramStart"/>
-      <w:r>
-        <w:rPr>
-          <w:rFonts w:ascii="Times New Roman" w:hAnsi="Times New Roman" w:cs="Times New Roman"/>
-          <w:bCs/>
-          <w:sz w:val="28"/>
-          <w:szCs w:val="28"/>
-        </w:rPr>
-        <w:t>wait(</w:t>
-      </w:r>
-      <w:proofErr w:type="gramEnd"/>
-      <w:r>
-        <w:rPr>
-          <w:rFonts w:ascii="Times New Roman" w:hAnsi="Times New Roman" w:cs="Times New Roman"/>
-          <w:bCs/>
-          <w:sz w:val="28"/>
-          <w:szCs w:val="28"/>
-        </w:rPr>
-        <w:t xml:space="preserve">) and signal() operations can be used to implement other concurrency mechanisms, such as mutexes and condition variables. For example, a mutex can be implemented using a semaphore with a value of 1. When a thread wants to acquire the mutex, it </w:t>
-      </w:r>
-      <w:proofErr w:type="gramStart"/>
-      <w:r>
-        <w:rPr>
-          <w:rFonts w:ascii="Times New Roman" w:hAnsi="Times New Roman" w:cs="Times New Roman"/>
-          <w:bCs/>
-          <w:sz w:val="28"/>
-          <w:szCs w:val="28"/>
-        </w:rPr>
-        <w:t>calls</w:t>
-      </w:r>
-      <w:proofErr w:type="gramEnd"/>
-      <w:r>
-        <w:rPr>
-          <w:rFonts w:ascii="Times New Roman" w:hAnsi="Times New Roman" w:cs="Times New Roman"/>
-          <w:bCs/>
-          <w:sz w:val="28"/>
-          <w:szCs w:val="28"/>
-        </w:rPr>
-        <w:t xml:space="preserve"> </w:t>
-      </w:r>
-      <w:proofErr w:type="gramStart"/>
-      <w:r>
-        <w:rPr>
-          <w:rFonts w:ascii="Times New Roman" w:hAnsi="Times New Roman" w:cs="Times New Roman"/>
-          <w:bCs/>
-          <w:sz w:val="28"/>
-          <w:szCs w:val="28"/>
-        </w:rPr>
-        <w:t>wait(</w:t>
-      </w:r>
-      <w:proofErr w:type="gramEnd"/>
-      <w:r>
-        <w:rPr>
-          <w:rFonts w:ascii="Times New Roman" w:hAnsi="Times New Roman" w:cs="Times New Roman"/>
-          <w:bCs/>
-          <w:sz w:val="28"/>
-          <w:szCs w:val="28"/>
-        </w:rPr>
-        <w:t xml:space="preserve">). This blocks the thread until the semaphore's value is 0. When a thread releases the mutex, it calls </w:t>
-      </w:r>
-      <w:proofErr w:type="gramStart"/>
-      <w:r>
-        <w:rPr>
-          <w:rFonts w:ascii="Times New Roman" w:hAnsi="Times New Roman" w:cs="Times New Roman"/>
-          <w:bCs/>
-          <w:sz w:val="28"/>
-          <w:szCs w:val="28"/>
-        </w:rPr>
-        <w:t>signal(</w:t>
-      </w:r>
-      <w:proofErr w:type="gramEnd"/>
-      <w:r>
-        <w:rPr>
-          <w:rFonts w:ascii="Times New Roman" w:hAnsi="Times New Roman" w:cs="Times New Roman"/>
-          <w:bCs/>
-          <w:sz w:val="28"/>
-          <w:szCs w:val="28"/>
-        </w:rPr>
-        <w:t>). This increments the semaphore's value, which can then be used to unblock another thread that is waiting on the mutex.</w:t>
+        <w:t>The wait() and signal() operations can be used to implement other concurrency mechanisms, such as mutexes and condition variables. For example, a mutex can be implemented using a semaphore with a value of 1. When a thread wants to acquire the mutex, it calls wait(). This blocks the thread until the semaphore's value is 0. When a thread releases the mutex, it calls signal(). This increments the semaphore's value, which can then be used to unblock another thread that is waiting on the mutex.</w:t>
       </w:r>
     </w:p>
     <w:p>
@@ -497,388 +309,218 @@
           <w:rFonts w:ascii="Consolas" w:hAnsi="Consolas" w:cs="Times New Roman"/>
           <w:bCs/>
         </w:rPr>
-        <w:t>#include &lt;</w:t>
-      </w:r>
-      <w:proofErr w:type="spellStart"/>
-      <w:r>
-        <w:rPr>
-          <w:rFonts w:ascii="Consolas" w:hAnsi="Consolas" w:cs="Times New Roman"/>
-          <w:bCs/>
-        </w:rPr>
-        <w:t>stdio.h</w:t>
-      </w:r>
-      <w:proofErr w:type="spellEnd"/>
-      <w:r>
-        <w:rPr>
-          <w:rFonts w:ascii="Consolas" w:hAnsi="Consolas" w:cs="Times New Roman"/>
-          <w:bCs/>
-        </w:rPr>
-        <w:t>&gt;</w:t>
-      </w:r>
-    </w:p>
-    <w:p>
-      <w:pPr>
-        <w:spacing w:after="0"/>
-        <w:rPr>
-          <w:rFonts w:ascii="Consolas" w:hAnsi="Consolas" w:cs="Times New Roman"/>
-          <w:bCs/>
-        </w:rPr>
-      </w:pPr>
-      <w:r>
-        <w:rPr>
-          <w:rFonts w:ascii="Consolas" w:hAnsi="Consolas" w:cs="Times New Roman"/>
-          <w:bCs/>
-        </w:rPr>
-        <w:t>#include &lt;</w:t>
-      </w:r>
-      <w:proofErr w:type="spellStart"/>
-      <w:r>
-        <w:rPr>
-          <w:rFonts w:ascii="Consolas" w:hAnsi="Consolas" w:cs="Times New Roman"/>
-          <w:bCs/>
-        </w:rPr>
-        <w:t>stdlib.h</w:t>
-      </w:r>
-      <w:proofErr w:type="spellEnd"/>
-      <w:r>
-        <w:rPr>
-          <w:rFonts w:ascii="Consolas" w:hAnsi="Consolas" w:cs="Times New Roman"/>
-          <w:bCs/>
-        </w:rPr>
-        <w:t>&gt;</w:t>
-      </w:r>
-    </w:p>
-    <w:p>
-      <w:pPr>
-        <w:spacing w:after="0"/>
-        <w:rPr>
-          <w:rFonts w:ascii="Consolas" w:hAnsi="Consolas" w:cs="Times New Roman"/>
-          <w:bCs/>
-        </w:rPr>
-      </w:pPr>
-    </w:p>
-    <w:p>
-      <w:pPr>
-        <w:spacing w:after="0"/>
-        <w:rPr>
-          <w:rFonts w:ascii="Consolas" w:hAnsi="Consolas" w:cs="Times New Roman"/>
-          <w:bCs/>
-        </w:rPr>
-      </w:pPr>
-      <w:r>
-        <w:rPr>
-          <w:rFonts w:ascii="Consolas" w:hAnsi="Consolas" w:cs="Times New Roman"/>
-          <w:bCs/>
-        </w:rPr>
-        <w:t xml:space="preserve">int mutex = </w:t>
-      </w:r>
-      <w:proofErr w:type="gramStart"/>
-      <w:r>
-        <w:rPr>
-          <w:rFonts w:ascii="Consolas" w:hAnsi="Consolas" w:cs="Times New Roman"/>
-          <w:bCs/>
-        </w:rPr>
-        <w:t>1;</w:t>
-      </w:r>
-      <w:proofErr w:type="gramEnd"/>
-    </w:p>
-    <w:p>
-      <w:pPr>
-        <w:spacing w:after="0"/>
-        <w:rPr>
-          <w:rFonts w:ascii="Consolas" w:hAnsi="Consolas" w:cs="Times New Roman"/>
-          <w:bCs/>
-        </w:rPr>
-      </w:pPr>
-      <w:r>
-        <w:rPr>
-          <w:rFonts w:ascii="Consolas" w:hAnsi="Consolas" w:cs="Times New Roman"/>
-          <w:bCs/>
-        </w:rPr>
-        <w:t xml:space="preserve">int full = </w:t>
-      </w:r>
-      <w:proofErr w:type="gramStart"/>
-      <w:r>
-        <w:rPr>
-          <w:rFonts w:ascii="Consolas" w:hAnsi="Consolas" w:cs="Times New Roman"/>
-          <w:bCs/>
-        </w:rPr>
-        <w:t>0;</w:t>
-      </w:r>
-      <w:proofErr w:type="gramEnd"/>
-    </w:p>
-    <w:p>
-      <w:pPr>
-        <w:spacing w:after="0"/>
-        <w:rPr>
-          <w:rFonts w:ascii="Consolas" w:hAnsi="Consolas" w:cs="Times New Roman"/>
-          <w:bCs/>
-        </w:rPr>
-      </w:pPr>
-      <w:r>
-        <w:rPr>
-          <w:rFonts w:ascii="Consolas" w:hAnsi="Consolas" w:cs="Times New Roman"/>
-          <w:bCs/>
-        </w:rPr>
-        <w:t xml:space="preserve">int empty = </w:t>
-      </w:r>
-      <w:proofErr w:type="gramStart"/>
-      <w:r>
-        <w:rPr>
-          <w:rFonts w:ascii="Consolas" w:hAnsi="Consolas" w:cs="Times New Roman"/>
-          <w:bCs/>
-        </w:rPr>
-        <w:t>10;</w:t>
-      </w:r>
-      <w:proofErr w:type="gramEnd"/>
-    </w:p>
-    <w:p>
-      <w:pPr>
-        <w:spacing w:after="0"/>
-        <w:rPr>
-          <w:rFonts w:ascii="Consolas" w:hAnsi="Consolas" w:cs="Times New Roman"/>
-          <w:bCs/>
-        </w:rPr>
-      </w:pPr>
-      <w:r>
-        <w:rPr>
-          <w:rFonts w:ascii="Consolas" w:hAnsi="Consolas" w:cs="Times New Roman"/>
-          <w:bCs/>
-        </w:rPr>
-        <w:t xml:space="preserve">int x = </w:t>
-      </w:r>
-      <w:proofErr w:type="gramStart"/>
-      <w:r>
-        <w:rPr>
-          <w:rFonts w:ascii="Consolas" w:hAnsi="Consolas" w:cs="Times New Roman"/>
-          <w:bCs/>
-        </w:rPr>
-        <w:t>0;</w:t>
-      </w:r>
-      <w:proofErr w:type="gramEnd"/>
-    </w:p>
-    <w:p>
-      <w:pPr>
-        <w:spacing w:after="0"/>
-        <w:rPr>
-          <w:rFonts w:ascii="Consolas" w:hAnsi="Consolas" w:cs="Times New Roman"/>
-          <w:bCs/>
-        </w:rPr>
-      </w:pPr>
-    </w:p>
-    <w:p>
-      <w:pPr>
-        <w:spacing w:after="0"/>
-        <w:rPr>
-          <w:rFonts w:ascii="Consolas" w:hAnsi="Consolas" w:cs="Times New Roman"/>
-          <w:bCs/>
-        </w:rPr>
-      </w:pPr>
-      <w:r>
-        <w:rPr>
-          <w:rFonts w:ascii="Consolas" w:hAnsi="Consolas" w:cs="Times New Roman"/>
-          <w:bCs/>
-        </w:rPr>
-        <w:t xml:space="preserve">void </w:t>
-      </w:r>
-      <w:proofErr w:type="gramStart"/>
-      <w:r>
-        <w:rPr>
-          <w:rFonts w:ascii="Consolas" w:hAnsi="Consolas" w:cs="Times New Roman"/>
-          <w:bCs/>
-        </w:rPr>
-        <w:t>producer(</w:t>
-      </w:r>
-      <w:proofErr w:type="gramEnd"/>
-      <w:r>
-        <w:rPr>
-          <w:rFonts w:ascii="Consolas" w:hAnsi="Consolas" w:cs="Times New Roman"/>
-          <w:bCs/>
-        </w:rPr>
-        <w:t>) {</w:t>
-      </w:r>
-    </w:p>
-    <w:p>
-      <w:pPr>
-        <w:spacing w:after="0"/>
-        <w:rPr>
-          <w:rFonts w:ascii="Consolas" w:hAnsi="Consolas" w:cs="Times New Roman"/>
-          <w:bCs/>
-        </w:rPr>
-      </w:pPr>
-      <w:r>
-        <w:rPr>
-          <w:rFonts w:ascii="Consolas" w:hAnsi="Consolas" w:cs="Times New Roman"/>
-          <w:bCs/>
-        </w:rPr>
-        <w:t xml:space="preserve">    --</w:t>
-      </w:r>
-      <w:proofErr w:type="gramStart"/>
-      <w:r>
-        <w:rPr>
-          <w:rFonts w:ascii="Consolas" w:hAnsi="Consolas" w:cs="Times New Roman"/>
-          <w:bCs/>
-        </w:rPr>
-        <w:t>mutex;</w:t>
-      </w:r>
-      <w:proofErr w:type="gramEnd"/>
-    </w:p>
-    <w:p>
-      <w:pPr>
-        <w:spacing w:after="0"/>
-        <w:rPr>
-          <w:rFonts w:ascii="Consolas" w:hAnsi="Consolas" w:cs="Times New Roman"/>
-          <w:bCs/>
-        </w:rPr>
-      </w:pPr>
-      <w:r>
-        <w:rPr>
-          <w:rFonts w:ascii="Consolas" w:hAnsi="Consolas" w:cs="Times New Roman"/>
-          <w:bCs/>
-        </w:rPr>
-        <w:t xml:space="preserve">    ++</w:t>
-      </w:r>
-      <w:proofErr w:type="gramStart"/>
-      <w:r>
-        <w:rPr>
-          <w:rFonts w:ascii="Consolas" w:hAnsi="Consolas" w:cs="Times New Roman"/>
-          <w:bCs/>
-        </w:rPr>
-        <w:t>full;</w:t>
-      </w:r>
-      <w:proofErr w:type="gramEnd"/>
-    </w:p>
-    <w:p>
-      <w:pPr>
-        <w:spacing w:after="0"/>
-        <w:rPr>
-          <w:rFonts w:ascii="Consolas" w:hAnsi="Consolas" w:cs="Times New Roman"/>
-          <w:bCs/>
-        </w:rPr>
-      </w:pPr>
-      <w:r>
-        <w:rPr>
-          <w:rFonts w:ascii="Consolas" w:hAnsi="Consolas" w:cs="Times New Roman"/>
-          <w:bCs/>
-        </w:rPr>
-        <w:t xml:space="preserve">    --</w:t>
-      </w:r>
-      <w:proofErr w:type="gramStart"/>
-      <w:r>
-        <w:rPr>
-          <w:rFonts w:ascii="Consolas" w:hAnsi="Consolas" w:cs="Times New Roman"/>
-          <w:bCs/>
-        </w:rPr>
-        <w:t>empty;</w:t>
-      </w:r>
-      <w:proofErr w:type="gramEnd"/>
-    </w:p>
-    <w:p>
-      <w:pPr>
-        <w:spacing w:after="0"/>
-        <w:rPr>
-          <w:rFonts w:ascii="Consolas" w:hAnsi="Consolas" w:cs="Times New Roman"/>
-          <w:bCs/>
-        </w:rPr>
-      </w:pPr>
-      <w:r>
-        <w:rPr>
-          <w:rFonts w:ascii="Consolas" w:hAnsi="Consolas" w:cs="Times New Roman"/>
-          <w:bCs/>
-        </w:rPr>
-        <w:t xml:space="preserve">    x+</w:t>
-      </w:r>
-      <w:proofErr w:type="gramStart"/>
-      <w:r>
-        <w:rPr>
-          <w:rFonts w:ascii="Consolas" w:hAnsi="Consolas" w:cs="Times New Roman"/>
-          <w:bCs/>
-        </w:rPr>
-        <w:t>+;</w:t>
-      </w:r>
-      <w:proofErr w:type="gramEnd"/>
-    </w:p>
-    <w:p>
-      <w:pPr>
-        <w:spacing w:after="0"/>
-        <w:rPr>
-          <w:rFonts w:ascii="Consolas" w:hAnsi="Consolas" w:cs="Times New Roman"/>
-          <w:bCs/>
-        </w:rPr>
-      </w:pPr>
-      <w:r>
-        <w:rPr>
-          <w:rFonts w:ascii="Consolas" w:hAnsi="Consolas" w:cs="Times New Roman"/>
-          <w:bCs/>
-        </w:rPr>
-        <w:t xml:space="preserve">    </w:t>
-      </w:r>
-      <w:proofErr w:type="spellStart"/>
-      <w:proofErr w:type="gramStart"/>
-      <w:r>
-        <w:rPr>
-          <w:rFonts w:ascii="Consolas" w:hAnsi="Consolas" w:cs="Times New Roman"/>
-          <w:bCs/>
-        </w:rPr>
-        <w:t>printf</w:t>
-      </w:r>
-      <w:proofErr w:type="spellEnd"/>
-      <w:r>
-        <w:rPr>
-          <w:rFonts w:ascii="Consolas" w:hAnsi="Consolas" w:cs="Times New Roman"/>
-          <w:bCs/>
-        </w:rPr>
-        <w:t>(</w:t>
-      </w:r>
-      <w:proofErr w:type="gramEnd"/>
-      <w:r>
-        <w:rPr>
-          <w:rFonts w:ascii="Consolas" w:hAnsi="Consolas" w:cs="Times New Roman"/>
-          <w:bCs/>
-        </w:rPr>
-        <w:t>"\</w:t>
-      </w:r>
-      <w:proofErr w:type="spellStart"/>
-      <w:r>
-        <w:rPr>
-          <w:rFonts w:ascii="Consolas" w:hAnsi="Consolas" w:cs="Times New Roman"/>
-          <w:bCs/>
-        </w:rPr>
-        <w:t>nPRODUCER</w:t>
-      </w:r>
-      <w:proofErr w:type="spellEnd"/>
-      <w:r>
-        <w:rPr>
-          <w:rFonts w:ascii="Consolas" w:hAnsi="Consolas" w:cs="Times New Roman"/>
-          <w:bCs/>
-        </w:rPr>
-        <w:t xml:space="preserve"> PRODUCED ITEM: %d", x);</w:t>
-      </w:r>
-    </w:p>
-    <w:p>
-      <w:pPr>
-        <w:spacing w:after="0"/>
-        <w:rPr>
-          <w:rFonts w:ascii="Consolas" w:hAnsi="Consolas" w:cs="Times New Roman"/>
-          <w:bCs/>
-        </w:rPr>
-      </w:pPr>
-      <w:r>
-        <w:rPr>
-          <w:rFonts w:ascii="Consolas" w:hAnsi="Consolas" w:cs="Times New Roman"/>
-          <w:bCs/>
-        </w:rPr>
-        <w:t xml:space="preserve">    ++</w:t>
-      </w:r>
-      <w:proofErr w:type="gramStart"/>
-      <w:r>
-        <w:rPr>
-          <w:rFonts w:ascii="Consolas" w:hAnsi="Consolas" w:cs="Times New Roman"/>
-          <w:bCs/>
-        </w:rPr>
-        <w:t>mutex;</w:t>
-      </w:r>
-      <w:proofErr w:type="gramEnd"/>
+        <w:t>#include &lt;stdio.h&gt;</w:t>
+      </w:r>
+    </w:p>
+    <w:p>
+      <w:pPr>
+        <w:spacing w:after="0"/>
+        <w:rPr>
+          <w:rFonts w:ascii="Consolas" w:hAnsi="Consolas" w:cs="Times New Roman"/>
+          <w:bCs/>
+        </w:rPr>
+      </w:pPr>
+      <w:r>
+        <w:rPr>
+          <w:rFonts w:ascii="Consolas" w:hAnsi="Consolas" w:cs="Times New Roman"/>
+          <w:bCs/>
+        </w:rPr>
+        <w:t>#include &lt;stdlib.h&gt;</w:t>
+      </w:r>
+    </w:p>
+    <w:p>
+      <w:pPr>
+        <w:spacing w:after="0"/>
+        <w:rPr>
+          <w:rFonts w:ascii="Consolas" w:hAnsi="Consolas" w:cs="Times New Roman"/>
+          <w:bCs/>
+        </w:rPr>
+      </w:pPr>
+    </w:p>
+    <w:p>
+      <w:pPr>
+        <w:spacing w:after="0"/>
+        <w:rPr>
+          <w:rFonts w:ascii="Consolas" w:hAnsi="Consolas" w:cs="Times New Roman"/>
+          <w:bCs/>
+        </w:rPr>
+      </w:pPr>
+      <w:r>
+        <w:rPr>
+          <w:rFonts w:ascii="Consolas" w:hAnsi="Consolas" w:cs="Times New Roman"/>
+          <w:bCs/>
+        </w:rPr>
+        <w:t>int mutex = 1;</w:t>
+      </w:r>
+    </w:p>
+    <w:p>
+      <w:pPr>
+        <w:spacing w:after="0"/>
+        <w:rPr>
+          <w:rFonts w:ascii="Consolas" w:hAnsi="Consolas" w:cs="Times New Roman"/>
+          <w:bCs/>
+        </w:rPr>
+      </w:pPr>
+      <w:r>
+        <w:rPr>
+          <w:rFonts w:ascii="Consolas" w:hAnsi="Consolas" w:cs="Times New Roman"/>
+          <w:bCs/>
+        </w:rPr>
+        <w:t>int full = 0;</w:t>
+      </w:r>
+    </w:p>
+    <w:p>
+      <w:pPr>
+        <w:spacing w:after="0"/>
+        <w:rPr>
+          <w:rFonts w:ascii="Consolas" w:hAnsi="Consolas" w:cs="Times New Roman"/>
+          <w:bCs/>
+        </w:rPr>
+      </w:pPr>
+      <w:r>
+        <w:rPr>
+          <w:rFonts w:ascii="Consolas" w:hAnsi="Consolas" w:cs="Times New Roman"/>
+          <w:bCs/>
+        </w:rPr>
+        <w:t>int empty = 10;</w:t>
+      </w:r>
+    </w:p>
+    <w:p>
+      <w:pPr>
+        <w:spacing w:after="0"/>
+        <w:rPr>
+          <w:rFonts w:ascii="Consolas" w:hAnsi="Consolas" w:cs="Times New Roman"/>
+          <w:bCs/>
+        </w:rPr>
+      </w:pPr>
+      <w:r>
+        <w:rPr>
+          <w:rFonts w:ascii="Consolas" w:hAnsi="Consolas" w:cs="Times New Roman"/>
+          <w:bCs/>
+        </w:rPr>
+        <w:t>int x = 0;</w:t>
+      </w:r>
+    </w:p>
+    <w:p>
+      <w:pPr>
+        <w:spacing w:after="0"/>
+        <w:rPr>
+          <w:rFonts w:ascii="Consolas" w:hAnsi="Consolas" w:cs="Times New Roman"/>
+          <w:bCs/>
+        </w:rPr>
+      </w:pPr>
+    </w:p>
+    <w:p>
+      <w:pPr>
+        <w:spacing w:after="0"/>
+        <w:rPr>
+          <w:rFonts w:ascii="Consolas" w:hAnsi="Consolas" w:cs="Times New Roman"/>
+          <w:bCs/>
+        </w:rPr>
+      </w:pPr>
+      <w:r>
+        <w:rPr>
+          <w:rFonts w:ascii="Consolas" w:hAnsi="Consolas" w:cs="Times New Roman"/>
+          <w:bCs/>
+        </w:rPr>
+        <w:t>void producer() {</w:t>
+      </w:r>
+    </w:p>
+    <w:p>
+      <w:pPr>
+        <w:spacing w:after="0"/>
+        <w:rPr>
+          <w:rFonts w:ascii="Consolas" w:hAnsi="Consolas" w:cs="Times New Roman"/>
+          <w:bCs/>
+        </w:rPr>
+      </w:pPr>
+      <w:r>
+        <w:rPr>
+          <w:rFonts w:ascii="Consolas" w:hAnsi="Consolas" w:cs="Times New Roman"/>
+          <w:bCs/>
+        </w:rPr>
+        <w:t xml:space="preserve">    --mutex;</w:t>
+      </w:r>
+    </w:p>
+    <w:p>
+      <w:pPr>
+        <w:spacing w:after="0"/>
+        <w:rPr>
+          <w:rFonts w:ascii="Consolas" w:hAnsi="Consolas" w:cs="Times New Roman"/>
+          <w:bCs/>
+        </w:rPr>
+      </w:pPr>
+      <w:r>
+        <w:rPr>
+          <w:rFonts w:ascii="Consolas" w:hAnsi="Consolas" w:cs="Times New Roman"/>
+          <w:bCs/>
+        </w:rPr>
+        <w:t xml:space="preserve">    ++full;</w:t>
+      </w:r>
+    </w:p>
+    <w:p>
+      <w:pPr>
+        <w:spacing w:after="0"/>
+        <w:rPr>
+          <w:rFonts w:ascii="Consolas" w:hAnsi="Consolas" w:cs="Times New Roman"/>
+          <w:bCs/>
+        </w:rPr>
+      </w:pPr>
+      <w:r>
+        <w:rPr>
+          <w:rFonts w:ascii="Consolas" w:hAnsi="Consolas" w:cs="Times New Roman"/>
+          <w:bCs/>
+        </w:rPr>
+        <w:t xml:space="preserve">    --empty;</w:t>
+      </w:r>
+    </w:p>
+    <w:p>
+      <w:pPr>
+        <w:spacing w:after="0"/>
+        <w:rPr>
+          <w:rFonts w:ascii="Consolas" w:hAnsi="Consolas" w:cs="Times New Roman"/>
+          <w:bCs/>
+        </w:rPr>
+      </w:pPr>
+      <w:r>
+        <w:rPr>
+          <w:rFonts w:ascii="Consolas" w:hAnsi="Consolas" w:cs="Times New Roman"/>
+          <w:bCs/>
+        </w:rPr>
+        <w:t xml:space="preserve">    x++;</w:t>
+      </w:r>
+    </w:p>
+    <w:p>
+      <w:pPr>
+        <w:spacing w:after="0"/>
+        <w:rPr>
+          <w:rFonts w:ascii="Consolas" w:hAnsi="Consolas" w:cs="Times New Roman"/>
+          <w:bCs/>
+        </w:rPr>
+      </w:pPr>
+      <w:r>
+        <w:rPr>
+          <w:rFonts w:ascii="Consolas" w:hAnsi="Consolas" w:cs="Times New Roman"/>
+          <w:bCs/>
+        </w:rPr>
+        <w:t xml:space="preserve">    printf("\nPRODUCER PRODUCED ITEM: %d", x);</w:t>
+      </w:r>
+    </w:p>
+    <w:p>
+      <w:pPr>
+        <w:spacing w:after="0"/>
+        <w:rPr>
+          <w:rFonts w:ascii="Consolas" w:hAnsi="Consolas" w:cs="Times New Roman"/>
+          <w:bCs/>
+        </w:rPr>
+      </w:pPr>
+      <w:r>
+        <w:rPr>
+          <w:rFonts w:ascii="Consolas" w:hAnsi="Consolas" w:cs="Times New Roman"/>
+          <w:bCs/>
+        </w:rPr>
+        <w:t xml:space="preserve">    ++mutex;</w:t>
+      </w:r>
     </w:p>
     <w:p>
       <w:pPr>
@@ -918,99 +560,56 @@
           <w:rFonts w:ascii="Consolas" w:hAnsi="Consolas" w:cs="Times New Roman"/>
           <w:bCs/>
         </w:rPr>
-        <w:t xml:space="preserve">void </w:t>
-      </w:r>
-      <w:proofErr w:type="gramStart"/>
-      <w:r>
-        <w:rPr>
-          <w:rFonts w:ascii="Consolas" w:hAnsi="Consolas" w:cs="Times New Roman"/>
-          <w:bCs/>
-        </w:rPr>
-        <w:t>consumer(</w:t>
-      </w:r>
-      <w:proofErr w:type="gramEnd"/>
-      <w:r>
-        <w:rPr>
-          <w:rFonts w:ascii="Consolas" w:hAnsi="Consolas" w:cs="Times New Roman"/>
-          <w:bCs/>
-        </w:rPr>
-        <w:t>) {</w:t>
-      </w:r>
-    </w:p>
-    <w:p>
-      <w:pPr>
-        <w:spacing w:after="0"/>
-        <w:rPr>
-          <w:rFonts w:ascii="Consolas" w:hAnsi="Consolas" w:cs="Times New Roman"/>
-          <w:bCs/>
-        </w:rPr>
-      </w:pPr>
-      <w:r>
-        <w:rPr>
-          <w:rFonts w:ascii="Consolas" w:hAnsi="Consolas" w:cs="Times New Roman"/>
-          <w:bCs/>
-        </w:rPr>
-        <w:t xml:space="preserve">    --</w:t>
-      </w:r>
-      <w:proofErr w:type="gramStart"/>
-      <w:r>
-        <w:rPr>
-          <w:rFonts w:ascii="Consolas" w:hAnsi="Consolas" w:cs="Times New Roman"/>
-          <w:bCs/>
-        </w:rPr>
-        <w:t>mutex;</w:t>
-      </w:r>
-      <w:proofErr w:type="gramEnd"/>
-    </w:p>
-    <w:p>
-      <w:pPr>
-        <w:spacing w:after="0"/>
-        <w:rPr>
-          <w:rFonts w:ascii="Consolas" w:hAnsi="Consolas" w:cs="Times New Roman"/>
-          <w:bCs/>
-        </w:rPr>
-      </w:pPr>
-      <w:r>
-        <w:rPr>
-          <w:rFonts w:ascii="Consolas" w:hAnsi="Consolas" w:cs="Times New Roman"/>
-          <w:bCs/>
-        </w:rPr>
-        <w:t xml:space="preserve">    --</w:t>
-      </w:r>
-      <w:proofErr w:type="gramStart"/>
-      <w:r>
-        <w:rPr>
-          <w:rFonts w:ascii="Consolas" w:hAnsi="Consolas" w:cs="Times New Roman"/>
-          <w:bCs/>
-        </w:rPr>
-        <w:t>full;</w:t>
-      </w:r>
-      <w:proofErr w:type="gramEnd"/>
-    </w:p>
-    <w:p>
-      <w:pPr>
-        <w:spacing w:after="0"/>
-        <w:rPr>
-          <w:rFonts w:ascii="Consolas" w:hAnsi="Consolas" w:cs="Times New Roman"/>
-          <w:bCs/>
-        </w:rPr>
-      </w:pPr>
-      <w:r>
-        <w:rPr>
-          <w:rFonts w:ascii="Consolas" w:hAnsi="Consolas" w:cs="Times New Roman"/>
-          <w:bCs/>
-        </w:rPr>
-        <w:t xml:space="preserve">    ++</w:t>
-      </w:r>
-      <w:proofErr w:type="gramStart"/>
-      <w:r>
-        <w:rPr>
-          <w:rFonts w:ascii="Consolas" w:hAnsi="Consolas" w:cs="Times New Roman"/>
-          <w:bCs/>
-        </w:rPr>
-        <w:t>empty;</w:t>
-      </w:r>
-      <w:proofErr w:type="gramEnd"/>
+        <w:t>void consumer() {</w:t>
+      </w:r>
+    </w:p>
+    <w:p>
+      <w:pPr>
+        <w:spacing w:after="0"/>
+        <w:rPr>
+          <w:rFonts w:ascii="Consolas" w:hAnsi="Consolas" w:cs="Times New Roman"/>
+          <w:bCs/>
+        </w:rPr>
+      </w:pPr>
+      <w:r>
+        <w:rPr>
+          <w:rFonts w:ascii="Consolas" w:hAnsi="Consolas" w:cs="Times New Roman"/>
+          <w:bCs/>
+        </w:rPr>
+        <w:t xml:space="preserve">    --mutex;</w:t>
+      </w:r>
+    </w:p>
+    <w:p>
+      <w:pPr>
+        <w:spacing w:after="0"/>
+        <w:rPr>
+          <w:rFonts w:ascii="Consolas" w:hAnsi="Consolas" w:cs="Times New Roman"/>
+          <w:bCs/>
+        </w:rPr>
+      </w:pPr>
+      <w:r>
+        <w:rPr>
+          <w:rFonts w:ascii="Consolas" w:hAnsi="Consolas" w:cs="Times New Roman"/>
+          <w:bCs/>
+        </w:rPr>
+        <w:t xml:space="preserve">    --full;</w:t>
+      </w:r>
+    </w:p>
+    <w:p>
+      <w:pPr>
+        <w:spacing w:after="0"/>
+        <w:rPr>
+          <w:rFonts w:ascii="Consolas" w:hAnsi="Consolas" w:cs="Times New Roman"/>
+          <w:bCs/>
+        </w:rPr>
+      </w:pPr>
+      <w:r>
+        <w:rPr>
+          <w:rFonts w:ascii="Consolas" w:hAnsi="Consolas" w:cs="Times New Roman"/>
+          <w:bCs/>
+        </w:rPr>
+        <w:t xml:space="preserve">    ++empty;</w:t>
+      </w:r>
     </w:p>
     <w:p>
       <w:pPr>
@@ -1041,99 +640,40 @@
           <w:rFonts w:ascii="Consolas" w:hAnsi="Consolas" w:cs="Times New Roman"/>
           <w:bCs/>
         </w:rPr>
-        <w:t xml:space="preserve">    </w:t>
-      </w:r>
-      <w:proofErr w:type="spellStart"/>
-      <w:proofErr w:type="gramStart"/>
-      <w:r>
-        <w:rPr>
-          <w:rFonts w:ascii="Consolas" w:hAnsi="Consolas" w:cs="Times New Roman"/>
-          <w:bCs/>
-        </w:rPr>
-        <w:t>printf</w:t>
-      </w:r>
-      <w:proofErr w:type="spellEnd"/>
-      <w:r>
-        <w:rPr>
-          <w:rFonts w:ascii="Consolas" w:hAnsi="Consolas" w:cs="Times New Roman"/>
-          <w:bCs/>
-        </w:rPr>
-        <w:t>(</w:t>
-      </w:r>
-      <w:proofErr w:type="gramEnd"/>
-      <w:r>
-        <w:rPr>
-          <w:rFonts w:ascii="Consolas" w:hAnsi="Consolas" w:cs="Times New Roman"/>
-          <w:bCs/>
-        </w:rPr>
-        <w:t>"\</w:t>
-      </w:r>
-      <w:proofErr w:type="spellStart"/>
-      <w:r>
-        <w:rPr>
-          <w:rFonts w:ascii="Consolas" w:hAnsi="Consolas" w:cs="Times New Roman"/>
-          <w:bCs/>
-        </w:rPr>
-        <w:t>nCONSUMER</w:t>
-      </w:r>
-      <w:proofErr w:type="spellEnd"/>
-      <w:r>
-        <w:rPr>
-          <w:rFonts w:ascii="Consolas" w:hAnsi="Consolas" w:cs="Times New Roman"/>
-          <w:bCs/>
-        </w:rPr>
-        <w:t xml:space="preserve"> CONSUMED ITEM: %d", x);</w:t>
-      </w:r>
-    </w:p>
-    <w:p>
-      <w:pPr>
-        <w:spacing w:after="0"/>
-        <w:rPr>
-          <w:rFonts w:ascii="Consolas" w:hAnsi="Consolas" w:cs="Times New Roman"/>
-          <w:bCs/>
-        </w:rPr>
-      </w:pPr>
-      <w:r>
-        <w:rPr>
-          <w:rFonts w:ascii="Consolas" w:hAnsi="Consolas" w:cs="Times New Roman"/>
-          <w:bCs/>
-        </w:rPr>
-        <w:t xml:space="preserve"> x-</w:t>
-      </w:r>
-      <w:proofErr w:type="gramStart"/>
-      <w:r>
-        <w:rPr>
-          <w:rFonts w:ascii="Consolas" w:hAnsi="Consolas" w:cs="Times New Roman"/>
-          <w:bCs/>
-        </w:rPr>
-        <w:t>-;</w:t>
-      </w:r>
-      <w:proofErr w:type="gramEnd"/>
-    </w:p>
-    <w:p>
-      <w:pPr>
-        <w:spacing w:after="0"/>
-        <w:rPr>
-          <w:rFonts w:ascii="Consolas" w:hAnsi="Consolas" w:cs="Times New Roman"/>
-          <w:bCs/>
-        </w:rPr>
-      </w:pPr>
-      <w:r>
-        <w:rPr>
-          <w:rFonts w:ascii="Consolas" w:hAnsi="Consolas" w:cs="Times New Roman"/>
-          <w:bCs/>
-        </w:rPr>
-        <w:t xml:space="preserve">    ++</w:t>
-      </w:r>
-      <w:proofErr w:type="gramStart"/>
-      <w:r>
-        <w:rPr>
-          <w:rFonts w:ascii="Consolas" w:hAnsi="Consolas" w:cs="Times New Roman"/>
-          <w:bCs/>
-        </w:rPr>
-        <w:t>mutex;</w:t>
-      </w:r>
-      <w:proofErr w:type="gramEnd"/>
+        <w:t xml:space="preserve">    printf("\nCONSUMER CONSUMED ITEM: %d", x);</w:t>
+      </w:r>
+    </w:p>
+    <w:p>
+      <w:pPr>
+        <w:spacing w:after="0"/>
+        <w:rPr>
+          <w:rFonts w:ascii="Consolas" w:hAnsi="Consolas" w:cs="Times New Roman"/>
+          <w:bCs/>
+        </w:rPr>
+      </w:pPr>
+      <w:r>
+        <w:rPr>
+          <w:rFonts w:ascii="Consolas" w:hAnsi="Consolas" w:cs="Times New Roman"/>
+          <w:bCs/>
+        </w:rPr>
+        <w:t xml:space="preserve"> x--;</w:t>
+      </w:r>
+    </w:p>
+    <w:p>
+      <w:pPr>
+        <w:spacing w:after="0"/>
+        <w:rPr>
+          <w:rFonts w:ascii="Consolas" w:hAnsi="Consolas" w:cs="Times New Roman"/>
+          <w:bCs/>
+        </w:rPr>
+      </w:pPr>
+      <w:r>
+        <w:rPr>
+          <w:rFonts w:ascii="Consolas" w:hAnsi="Consolas" w:cs="Times New Roman"/>
+          <w:bCs/>
+        </w:rPr>
+        <w:t xml:space="preserve">    ++mutex;</w:t>
+      </w:r>
     </w:p>
     <w:p>
       <w:pPr>
@@ -1173,378 +713,128 @@
           <w:rFonts w:ascii="Consolas" w:hAnsi="Consolas" w:cs="Times New Roman"/>
           <w:bCs/>
         </w:rPr>
-        <w:t xml:space="preserve">int </w:t>
-      </w:r>
-      <w:proofErr w:type="gramStart"/>
-      <w:r>
-        <w:rPr>
-          <w:rFonts w:ascii="Consolas" w:hAnsi="Consolas" w:cs="Times New Roman"/>
-          <w:bCs/>
-        </w:rPr>
-        <w:t>main(</w:t>
-      </w:r>
-      <w:proofErr w:type="gramEnd"/>
-      <w:r>
-        <w:rPr>
-          <w:rFonts w:ascii="Consolas" w:hAnsi="Consolas" w:cs="Times New Roman"/>
-          <w:bCs/>
-        </w:rPr>
-        <w:t>) {</w:t>
-      </w:r>
-    </w:p>
-    <w:p>
-      <w:pPr>
-        <w:spacing w:after="0"/>
-        <w:rPr>
-          <w:rFonts w:ascii="Consolas" w:hAnsi="Consolas" w:cs="Times New Roman"/>
-          <w:bCs/>
-        </w:rPr>
-      </w:pPr>
-      <w:r>
-        <w:rPr>
-          <w:rFonts w:ascii="Consolas" w:hAnsi="Consolas" w:cs="Times New Roman"/>
-          <w:bCs/>
-        </w:rPr>
-        <w:t xml:space="preserve">    int n, </w:t>
-      </w:r>
-      <w:proofErr w:type="spellStart"/>
-      <w:proofErr w:type="gramStart"/>
-      <w:r>
-        <w:rPr>
-          <w:rFonts w:ascii="Consolas" w:hAnsi="Consolas" w:cs="Times New Roman"/>
-          <w:bCs/>
-        </w:rPr>
-        <w:t>i</w:t>
-      </w:r>
-      <w:proofErr w:type="spellEnd"/>
-      <w:r>
-        <w:rPr>
-          <w:rFonts w:ascii="Consolas" w:hAnsi="Consolas" w:cs="Times New Roman"/>
-          <w:bCs/>
-        </w:rPr>
-        <w:t>;</w:t>
-      </w:r>
-      <w:proofErr w:type="gramEnd"/>
-    </w:p>
-    <w:p>
-      <w:pPr>
-        <w:spacing w:after="0"/>
-        <w:rPr>
-          <w:rFonts w:ascii="Consolas" w:hAnsi="Consolas" w:cs="Times New Roman"/>
-          <w:bCs/>
-        </w:rPr>
-      </w:pPr>
-      <w:r>
-        <w:rPr>
-          <w:rFonts w:ascii="Consolas" w:hAnsi="Consolas" w:cs="Times New Roman"/>
-          <w:bCs/>
-        </w:rPr>
-        <w:t xml:space="preserve">    </w:t>
-      </w:r>
-      <w:proofErr w:type="spellStart"/>
-      <w:proofErr w:type="gramStart"/>
-      <w:r>
-        <w:rPr>
-          <w:rFonts w:ascii="Consolas" w:hAnsi="Consolas" w:cs="Times New Roman"/>
-          <w:bCs/>
-        </w:rPr>
-        <w:t>printf</w:t>
-      </w:r>
-      <w:proofErr w:type="spellEnd"/>
-      <w:r>
-        <w:rPr>
-          <w:rFonts w:ascii="Consolas" w:hAnsi="Consolas" w:cs="Times New Roman"/>
-          <w:bCs/>
-        </w:rPr>
-        <w:t>(</w:t>
-      </w:r>
-      <w:proofErr w:type="gramEnd"/>
-      <w:r>
-        <w:rPr>
-          <w:rFonts w:ascii="Consolas" w:hAnsi="Consolas" w:cs="Times New Roman"/>
-          <w:bCs/>
-        </w:rPr>
-        <w:t>"1. PRESS 1 FOR PRODUCER\n"</w:t>
-      </w:r>
-      <w:proofErr w:type="gramStart"/>
-      <w:r>
-        <w:rPr>
-          <w:rFonts w:ascii="Consolas" w:hAnsi="Consolas" w:cs="Times New Roman"/>
-          <w:bCs/>
-        </w:rPr>
-        <w:t>);</w:t>
-      </w:r>
-      <w:proofErr w:type="gramEnd"/>
-    </w:p>
-    <w:p>
-      <w:pPr>
-        <w:spacing w:after="0"/>
-        <w:rPr>
-          <w:rFonts w:ascii="Consolas" w:hAnsi="Consolas" w:cs="Times New Roman"/>
-          <w:bCs/>
-        </w:rPr>
-      </w:pPr>
-      <w:r>
-        <w:rPr>
-          <w:rFonts w:ascii="Consolas" w:hAnsi="Consolas" w:cs="Times New Roman"/>
-          <w:bCs/>
-        </w:rPr>
-        <w:t xml:space="preserve">    </w:t>
-      </w:r>
-      <w:proofErr w:type="spellStart"/>
-      <w:proofErr w:type="gramStart"/>
-      <w:r>
-        <w:rPr>
-          <w:rFonts w:ascii="Consolas" w:hAnsi="Consolas" w:cs="Times New Roman"/>
-          <w:bCs/>
-        </w:rPr>
-        <w:t>printf</w:t>
-      </w:r>
-      <w:proofErr w:type="spellEnd"/>
-      <w:r>
-        <w:rPr>
-          <w:rFonts w:ascii="Consolas" w:hAnsi="Consolas" w:cs="Times New Roman"/>
-          <w:bCs/>
-        </w:rPr>
-        <w:t>(</w:t>
-      </w:r>
-      <w:proofErr w:type="gramEnd"/>
-      <w:r>
-        <w:rPr>
-          <w:rFonts w:ascii="Consolas" w:hAnsi="Consolas" w:cs="Times New Roman"/>
-          <w:bCs/>
-        </w:rPr>
-        <w:t>"2. PRESS 2 FOR CONSUMER\n"</w:t>
-      </w:r>
-      <w:proofErr w:type="gramStart"/>
-      <w:r>
-        <w:rPr>
-          <w:rFonts w:ascii="Consolas" w:hAnsi="Consolas" w:cs="Times New Roman"/>
-          <w:bCs/>
-        </w:rPr>
-        <w:t>);</w:t>
-      </w:r>
-      <w:proofErr w:type="gramEnd"/>
-    </w:p>
-    <w:p>
-      <w:pPr>
-        <w:spacing w:after="0"/>
-        <w:rPr>
-          <w:rFonts w:ascii="Consolas" w:hAnsi="Consolas" w:cs="Times New Roman"/>
-          <w:bCs/>
-        </w:rPr>
-      </w:pPr>
-      <w:r>
-        <w:rPr>
-          <w:rFonts w:ascii="Consolas" w:hAnsi="Consolas" w:cs="Times New Roman"/>
-          <w:bCs/>
-        </w:rPr>
-        <w:t xml:space="preserve">    </w:t>
-      </w:r>
-      <w:proofErr w:type="spellStart"/>
-      <w:proofErr w:type="gramStart"/>
-      <w:r>
-        <w:rPr>
-          <w:rFonts w:ascii="Consolas" w:hAnsi="Consolas" w:cs="Times New Roman"/>
-          <w:bCs/>
-        </w:rPr>
-        <w:t>printf</w:t>
-      </w:r>
-      <w:proofErr w:type="spellEnd"/>
-      <w:r>
-        <w:rPr>
-          <w:rFonts w:ascii="Consolas" w:hAnsi="Consolas" w:cs="Times New Roman"/>
-          <w:bCs/>
-        </w:rPr>
-        <w:t>(</w:t>
-      </w:r>
-      <w:proofErr w:type="gramEnd"/>
-      <w:r>
-        <w:rPr>
-          <w:rFonts w:ascii="Consolas" w:hAnsi="Consolas" w:cs="Times New Roman"/>
-          <w:bCs/>
-        </w:rPr>
-        <w:t>"3. PRESS 3 FOR EXIT\n"</w:t>
-      </w:r>
-      <w:proofErr w:type="gramStart"/>
-      <w:r>
-        <w:rPr>
-          <w:rFonts w:ascii="Consolas" w:hAnsi="Consolas" w:cs="Times New Roman"/>
-          <w:bCs/>
-        </w:rPr>
-        <w:t>);</w:t>
-      </w:r>
-      <w:proofErr w:type="gramEnd"/>
-    </w:p>
-    <w:p>
-      <w:pPr>
-        <w:spacing w:after="0"/>
-        <w:rPr>
-          <w:rFonts w:ascii="Consolas" w:hAnsi="Consolas" w:cs="Times New Roman"/>
-          <w:bCs/>
-        </w:rPr>
-      </w:pPr>
-    </w:p>
-    <w:p>
-      <w:pPr>
-        <w:spacing w:after="0"/>
-        <w:rPr>
-          <w:rFonts w:ascii="Consolas" w:hAnsi="Consolas" w:cs="Times New Roman"/>
-          <w:bCs/>
-        </w:rPr>
-      </w:pPr>
-      <w:r>
-        <w:rPr>
-          <w:rFonts w:ascii="Consolas" w:hAnsi="Consolas" w:cs="Times New Roman"/>
-          <w:bCs/>
-        </w:rPr>
-        <w:t xml:space="preserve">    for (</w:t>
-      </w:r>
-      <w:proofErr w:type="spellStart"/>
-      <w:r>
-        <w:rPr>
-          <w:rFonts w:ascii="Consolas" w:hAnsi="Consolas" w:cs="Times New Roman"/>
-          <w:bCs/>
-        </w:rPr>
-        <w:t>i</w:t>
-      </w:r>
-      <w:proofErr w:type="spellEnd"/>
-      <w:r>
-        <w:rPr>
-          <w:rFonts w:ascii="Consolas" w:hAnsi="Consolas" w:cs="Times New Roman"/>
-          <w:bCs/>
-        </w:rPr>
-        <w:t xml:space="preserve"> = 1; </w:t>
-      </w:r>
-      <w:proofErr w:type="spellStart"/>
-      <w:r>
-        <w:rPr>
-          <w:rFonts w:ascii="Consolas" w:hAnsi="Consolas" w:cs="Times New Roman"/>
-          <w:bCs/>
-        </w:rPr>
-        <w:t>i</w:t>
-      </w:r>
-      <w:proofErr w:type="spellEnd"/>
-      <w:r>
-        <w:rPr>
-          <w:rFonts w:ascii="Consolas" w:hAnsi="Consolas" w:cs="Times New Roman"/>
-          <w:bCs/>
-        </w:rPr>
-        <w:t xml:space="preserve"> &gt; 0; </w:t>
-      </w:r>
-      <w:proofErr w:type="spellStart"/>
-      <w:r>
-        <w:rPr>
-          <w:rFonts w:ascii="Consolas" w:hAnsi="Consolas" w:cs="Times New Roman"/>
-          <w:bCs/>
-        </w:rPr>
-        <w:t>i</w:t>
-      </w:r>
-      <w:proofErr w:type="spellEnd"/>
-      <w:r>
-        <w:rPr>
-          <w:rFonts w:ascii="Consolas" w:hAnsi="Consolas" w:cs="Times New Roman"/>
-          <w:bCs/>
-        </w:rPr>
-        <w:t>++) {</w:t>
-      </w:r>
-    </w:p>
-    <w:p>
-      <w:pPr>
-        <w:spacing w:after="0"/>
-        <w:rPr>
-          <w:rFonts w:ascii="Consolas" w:hAnsi="Consolas" w:cs="Times New Roman"/>
-          <w:bCs/>
-        </w:rPr>
-      </w:pPr>
-      <w:r>
-        <w:rPr>
-          <w:rFonts w:ascii="Consolas" w:hAnsi="Consolas" w:cs="Times New Roman"/>
-          <w:bCs/>
-        </w:rPr>
-        <w:t xml:space="preserve">        </w:t>
-      </w:r>
-      <w:proofErr w:type="spellStart"/>
-      <w:proofErr w:type="gramStart"/>
-      <w:r>
-        <w:rPr>
-          <w:rFonts w:ascii="Consolas" w:hAnsi="Consolas" w:cs="Times New Roman"/>
-          <w:bCs/>
-        </w:rPr>
-        <w:t>printf</w:t>
-      </w:r>
-      <w:proofErr w:type="spellEnd"/>
-      <w:r>
-        <w:rPr>
-          <w:rFonts w:ascii="Consolas" w:hAnsi="Consolas" w:cs="Times New Roman"/>
-          <w:bCs/>
-        </w:rPr>
-        <w:t>(</w:t>
-      </w:r>
-      <w:proofErr w:type="gramEnd"/>
-      <w:r>
-        <w:rPr>
-          <w:rFonts w:ascii="Consolas" w:hAnsi="Consolas" w:cs="Times New Roman"/>
-          <w:bCs/>
-        </w:rPr>
-        <w:t>"\</w:t>
-      </w:r>
-      <w:proofErr w:type="spellStart"/>
-      <w:r>
-        <w:rPr>
-          <w:rFonts w:ascii="Consolas" w:hAnsi="Consolas" w:cs="Times New Roman"/>
-          <w:bCs/>
-        </w:rPr>
-        <w:t>nENTER</w:t>
-      </w:r>
-      <w:proofErr w:type="spellEnd"/>
-      <w:r>
-        <w:rPr>
-          <w:rFonts w:ascii="Consolas" w:hAnsi="Consolas" w:cs="Times New Roman"/>
-          <w:bCs/>
-        </w:rPr>
-        <w:t xml:space="preserve"> YOUR CHOICE: ");</w:t>
-      </w:r>
-    </w:p>
-    <w:p>
-      <w:pPr>
-        <w:spacing w:after="0"/>
-        <w:rPr>
-          <w:rFonts w:ascii="Consolas" w:hAnsi="Consolas" w:cs="Times New Roman"/>
-          <w:bCs/>
-        </w:rPr>
-      </w:pPr>
-      <w:r>
-        <w:rPr>
-          <w:rFonts w:ascii="Consolas" w:hAnsi="Consolas" w:cs="Times New Roman"/>
-          <w:bCs/>
-        </w:rPr>
-        <w:t xml:space="preserve">        </w:t>
-      </w:r>
-      <w:proofErr w:type="spellStart"/>
-      <w:proofErr w:type="gramStart"/>
-      <w:r>
-        <w:rPr>
-          <w:rFonts w:ascii="Consolas" w:hAnsi="Consolas" w:cs="Times New Roman"/>
-          <w:bCs/>
-        </w:rPr>
-        <w:t>scanf</w:t>
-      </w:r>
-      <w:proofErr w:type="spellEnd"/>
-      <w:r>
-        <w:rPr>
-          <w:rFonts w:ascii="Consolas" w:hAnsi="Consolas" w:cs="Times New Roman"/>
-          <w:bCs/>
-        </w:rPr>
-        <w:t>(</w:t>
-      </w:r>
-      <w:proofErr w:type="gramEnd"/>
-      <w:r>
-        <w:rPr>
-          <w:rFonts w:ascii="Consolas" w:hAnsi="Consolas" w:cs="Times New Roman"/>
-          <w:bCs/>
-        </w:rPr>
-        <w:t>"%d", &amp;n);</w:t>
+        <w:t>int main() {</w:t>
+      </w:r>
+    </w:p>
+    <w:p>
+      <w:pPr>
+        <w:spacing w:after="0"/>
+        <w:rPr>
+          <w:rFonts w:ascii="Consolas" w:hAnsi="Consolas" w:cs="Times New Roman"/>
+          <w:bCs/>
+        </w:rPr>
+      </w:pPr>
+      <w:r>
+        <w:rPr>
+          <w:rFonts w:ascii="Consolas" w:hAnsi="Consolas" w:cs="Times New Roman"/>
+          <w:bCs/>
+        </w:rPr>
+        <w:t xml:space="preserve">    int n, i;</w:t>
+      </w:r>
+    </w:p>
+    <w:p>
+      <w:pPr>
+        <w:spacing w:after="0"/>
+        <w:rPr>
+          <w:rFonts w:ascii="Consolas" w:hAnsi="Consolas" w:cs="Times New Roman"/>
+          <w:bCs/>
+        </w:rPr>
+      </w:pPr>
+      <w:r>
+        <w:rPr>
+          <w:rFonts w:ascii="Consolas" w:hAnsi="Consolas" w:cs="Times New Roman"/>
+          <w:bCs/>
+        </w:rPr>
+        <w:t xml:space="preserve">    printf("1. PRESS 1 FOR PRODUCER\n");</w:t>
+      </w:r>
+    </w:p>
+    <w:p>
+      <w:pPr>
+        <w:spacing w:after="0"/>
+        <w:rPr>
+          <w:rFonts w:ascii="Consolas" w:hAnsi="Consolas" w:cs="Times New Roman"/>
+          <w:bCs/>
+        </w:rPr>
+      </w:pPr>
+      <w:r>
+        <w:rPr>
+          <w:rFonts w:ascii="Consolas" w:hAnsi="Consolas" w:cs="Times New Roman"/>
+          <w:bCs/>
+        </w:rPr>
+        <w:t xml:space="preserve">    printf("2. PRESS 2 FOR CONSUMER\n");</w:t>
+      </w:r>
+    </w:p>
+    <w:p>
+      <w:pPr>
+        <w:spacing w:after="0"/>
+        <w:rPr>
+          <w:rFonts w:ascii="Consolas" w:hAnsi="Consolas" w:cs="Times New Roman"/>
+          <w:bCs/>
+        </w:rPr>
+      </w:pPr>
+      <w:r>
+        <w:rPr>
+          <w:rFonts w:ascii="Consolas" w:hAnsi="Consolas" w:cs="Times New Roman"/>
+          <w:bCs/>
+        </w:rPr>
+        <w:t xml:space="preserve">    printf("3. PRESS 3 FOR EXIT\n");</w:t>
+      </w:r>
+    </w:p>
+    <w:p>
+      <w:pPr>
+        <w:spacing w:after="0"/>
+        <w:rPr>
+          <w:rFonts w:ascii="Consolas" w:hAnsi="Consolas" w:cs="Times New Roman"/>
+          <w:bCs/>
+        </w:rPr>
+      </w:pPr>
+    </w:p>
+    <w:p>
+      <w:pPr>
+        <w:spacing w:after="0"/>
+        <w:rPr>
+          <w:rFonts w:ascii="Consolas" w:hAnsi="Consolas" w:cs="Times New Roman"/>
+          <w:bCs/>
+        </w:rPr>
+      </w:pPr>
+      <w:r>
+        <w:rPr>
+          <w:rFonts w:ascii="Consolas" w:hAnsi="Consolas" w:cs="Times New Roman"/>
+          <w:bCs/>
+        </w:rPr>
+        <w:t xml:space="preserve">    for (i = 1; i &gt; 0; i++) {</w:t>
+      </w:r>
+    </w:p>
+    <w:p>
+      <w:pPr>
+        <w:spacing w:after="0"/>
+        <w:rPr>
+          <w:rFonts w:ascii="Consolas" w:hAnsi="Consolas" w:cs="Times New Roman"/>
+          <w:bCs/>
+        </w:rPr>
+      </w:pPr>
+      <w:r>
+        <w:rPr>
+          <w:rFonts w:ascii="Consolas" w:hAnsi="Consolas" w:cs="Times New Roman"/>
+          <w:bCs/>
+        </w:rPr>
+        <w:t xml:space="preserve">        printf("\nENTER YOUR CHOICE: ");</w:t>
+      </w:r>
+    </w:p>
+    <w:p>
+      <w:pPr>
+        <w:spacing w:after="0"/>
+        <w:rPr>
+          <w:rFonts w:ascii="Consolas" w:hAnsi="Consolas" w:cs="Times New Roman"/>
+          <w:bCs/>
+        </w:rPr>
+      </w:pPr>
+      <w:r>
+        <w:rPr>
+          <w:rFonts w:ascii="Consolas" w:hAnsi="Consolas" w:cs="Times New Roman"/>
+          <w:bCs/>
+        </w:rPr>
+        <w:t xml:space="preserve">        scanf("%d", &amp;n);</w:t>
       </w:r>
     </w:p>
     <w:p>
@@ -1601,55 +891,23 @@
           <w:rFonts w:ascii="Consolas" w:hAnsi="Consolas" w:cs="Times New Roman"/>
           <w:bCs/>
         </w:rPr>
-        <w:t xml:space="preserve">                if (mutex == 1 &amp;&amp; </w:t>
-      </w:r>
-      <w:proofErr w:type="gramStart"/>
-      <w:r>
-        <w:rPr>
-          <w:rFonts w:ascii="Consolas" w:hAnsi="Consolas" w:cs="Times New Roman"/>
-          <w:bCs/>
-        </w:rPr>
-        <w:t>empty !</w:t>
-      </w:r>
-      <w:proofErr w:type="gramEnd"/>
-      <w:r>
-        <w:rPr>
-          <w:rFonts w:ascii="Consolas" w:hAnsi="Consolas" w:cs="Times New Roman"/>
-          <w:bCs/>
-        </w:rPr>
-        <w:t>= 0) {</w:t>
-      </w:r>
-    </w:p>
-    <w:p>
-      <w:pPr>
-        <w:spacing w:after="0"/>
-        <w:rPr>
-          <w:rFonts w:ascii="Consolas" w:hAnsi="Consolas" w:cs="Times New Roman"/>
-          <w:bCs/>
-        </w:rPr>
-      </w:pPr>
-      <w:r>
-        <w:rPr>
-          <w:rFonts w:ascii="Consolas" w:hAnsi="Consolas" w:cs="Times New Roman"/>
-          <w:bCs/>
-        </w:rPr>
-        <w:t xml:space="preserve">                    </w:t>
-      </w:r>
-      <w:proofErr w:type="gramStart"/>
-      <w:r>
-        <w:rPr>
-          <w:rFonts w:ascii="Consolas" w:hAnsi="Consolas" w:cs="Times New Roman"/>
-          <w:bCs/>
-        </w:rPr>
-        <w:t>producer(</w:t>
-      </w:r>
-      <w:proofErr w:type="gramEnd"/>
-      <w:r>
-        <w:rPr>
-          <w:rFonts w:ascii="Consolas" w:hAnsi="Consolas" w:cs="Times New Roman"/>
-          <w:bCs/>
-        </w:rPr>
-        <w:t>);</w:t>
+        <w:t xml:space="preserve">                if (mutex == 1 &amp;&amp; empty != 0) {</w:t>
+      </w:r>
+    </w:p>
+    <w:p>
+      <w:pPr>
+        <w:spacing w:after="0"/>
+        <w:rPr>
+          <w:rFonts w:ascii="Consolas" w:hAnsi="Consolas" w:cs="Times New Roman"/>
+          <w:bCs/>
+        </w:rPr>
+      </w:pPr>
+      <w:r>
+        <w:rPr>
+          <w:rFonts w:ascii="Consolas" w:hAnsi="Consolas" w:cs="Times New Roman"/>
+          <w:bCs/>
+        </w:rPr>
+        <w:t xml:space="preserve">                    producer();</w:t>
       </w:r>
     </w:p>
     <w:p>
@@ -1682,32 +940,7 @@
           <w:rFonts w:ascii="Consolas" w:hAnsi="Consolas" w:cs="Times New Roman"/>
           <w:bCs/>
         </w:rPr>
-        <w:t xml:space="preserve">                    </w:t>
-      </w:r>
-      <w:proofErr w:type="spellStart"/>
-      <w:proofErr w:type="gramStart"/>
-      <w:r>
-        <w:rPr>
-          <w:rFonts w:ascii="Consolas" w:hAnsi="Consolas" w:cs="Times New Roman"/>
-          <w:bCs/>
-        </w:rPr>
-        <w:t>printf</w:t>
-      </w:r>
-      <w:proofErr w:type="spellEnd"/>
-      <w:r>
-        <w:rPr>
-          <w:rFonts w:ascii="Consolas" w:hAnsi="Consolas" w:cs="Times New Roman"/>
-          <w:bCs/>
-        </w:rPr>
-        <w:t>(</w:t>
-      </w:r>
-      <w:proofErr w:type="gramEnd"/>
-      <w:r>
-        <w:rPr>
-          <w:rFonts w:ascii="Consolas" w:hAnsi="Consolas" w:cs="Times New Roman"/>
-          <w:bCs/>
-        </w:rPr>
-        <w:t>"BUFFER IS FULL!\n");</w:t>
+        <w:t xml:space="preserve">                    printf("BUFFER IS FULL!\n");</w:t>
       </w:r>
     </w:p>
     <w:p>
@@ -1739,17 +972,8 @@
           <w:rFonts w:ascii="Consolas" w:hAnsi="Consolas" w:cs="Times New Roman"/>
           <w:bCs/>
         </w:rPr>
-        <w:t xml:space="preserve">                </w:t>
-      </w:r>
-      <w:proofErr w:type="gramStart"/>
-      <w:r>
-        <w:rPr>
-          <w:rFonts w:ascii="Consolas" w:hAnsi="Consolas" w:cs="Times New Roman"/>
-          <w:bCs/>
-        </w:rPr>
-        <w:t>break;</w:t>
-      </w:r>
-      <w:proofErr w:type="gramEnd"/>
+        <w:t xml:space="preserve">                break;</w:t>
+      </w:r>
     </w:p>
     <w:p>
       <w:pPr>
@@ -1780,55 +1004,23 @@
           <w:rFonts w:ascii="Consolas" w:hAnsi="Consolas" w:cs="Times New Roman"/>
           <w:bCs/>
         </w:rPr>
-        <w:t xml:space="preserve">                if (mutex == 1 &amp;&amp; </w:t>
-      </w:r>
-      <w:proofErr w:type="gramStart"/>
-      <w:r>
-        <w:rPr>
-          <w:rFonts w:ascii="Consolas" w:hAnsi="Consolas" w:cs="Times New Roman"/>
-          <w:bCs/>
-        </w:rPr>
-        <w:t>full !</w:t>
-      </w:r>
-      <w:proofErr w:type="gramEnd"/>
-      <w:r>
-        <w:rPr>
-          <w:rFonts w:ascii="Consolas" w:hAnsi="Consolas" w:cs="Times New Roman"/>
-          <w:bCs/>
-        </w:rPr>
-        <w:t>= 0) {</w:t>
-      </w:r>
-    </w:p>
-    <w:p>
-      <w:pPr>
-        <w:spacing w:after="0"/>
-        <w:rPr>
-          <w:rFonts w:ascii="Consolas" w:hAnsi="Consolas" w:cs="Times New Roman"/>
-          <w:bCs/>
-        </w:rPr>
-      </w:pPr>
-      <w:r>
-        <w:rPr>
-          <w:rFonts w:ascii="Consolas" w:hAnsi="Consolas" w:cs="Times New Roman"/>
-          <w:bCs/>
-        </w:rPr>
-        <w:t xml:space="preserve">                    </w:t>
-      </w:r>
-      <w:proofErr w:type="gramStart"/>
-      <w:r>
-        <w:rPr>
-          <w:rFonts w:ascii="Consolas" w:hAnsi="Consolas" w:cs="Times New Roman"/>
-          <w:bCs/>
-        </w:rPr>
-        <w:t>consumer(</w:t>
-      </w:r>
-      <w:proofErr w:type="gramEnd"/>
-      <w:r>
-        <w:rPr>
-          <w:rFonts w:ascii="Consolas" w:hAnsi="Consolas" w:cs="Times New Roman"/>
-          <w:bCs/>
-        </w:rPr>
-        <w:t>);</w:t>
+        <w:t xml:space="preserve">                if (mutex == 1 &amp;&amp; full != 0) {</w:t>
+      </w:r>
+    </w:p>
+    <w:p>
+      <w:pPr>
+        <w:spacing w:after="0"/>
+        <w:rPr>
+          <w:rFonts w:ascii="Consolas" w:hAnsi="Consolas" w:cs="Times New Roman"/>
+          <w:bCs/>
+        </w:rPr>
+      </w:pPr>
+      <w:r>
+        <w:rPr>
+          <w:rFonts w:ascii="Consolas" w:hAnsi="Consolas" w:cs="Times New Roman"/>
+          <w:bCs/>
+        </w:rPr>
+        <w:t xml:space="preserve">                    consumer();</w:t>
       </w:r>
     </w:p>
     <w:p>
@@ -1860,32 +1052,7 @@
           <w:rFonts w:ascii="Consolas" w:hAnsi="Consolas" w:cs="Times New Roman"/>
           <w:bCs/>
         </w:rPr>
-        <w:t xml:space="preserve">                    </w:t>
-      </w:r>
-      <w:proofErr w:type="spellStart"/>
-      <w:proofErr w:type="gramStart"/>
-      <w:r>
-        <w:rPr>
-          <w:rFonts w:ascii="Consolas" w:hAnsi="Consolas" w:cs="Times New Roman"/>
-          <w:bCs/>
-        </w:rPr>
-        <w:t>printf</w:t>
-      </w:r>
-      <w:proofErr w:type="spellEnd"/>
-      <w:r>
-        <w:rPr>
-          <w:rFonts w:ascii="Consolas" w:hAnsi="Consolas" w:cs="Times New Roman"/>
-          <w:bCs/>
-        </w:rPr>
-        <w:t>(</w:t>
-      </w:r>
-      <w:proofErr w:type="gramEnd"/>
-      <w:r>
-        <w:rPr>
-          <w:rFonts w:ascii="Consolas" w:hAnsi="Consolas" w:cs="Times New Roman"/>
-          <w:bCs/>
-        </w:rPr>
-        <w:t>"BUFFER IS EMPTY!\n");</w:t>
+        <w:t xml:space="preserve">                    printf("BUFFER IS EMPTY!\n");</w:t>
       </w:r>
     </w:p>
     <w:p>
@@ -1917,17 +1084,8 @@
           <w:rFonts w:ascii="Consolas" w:hAnsi="Consolas" w:cs="Times New Roman"/>
           <w:bCs/>
         </w:rPr>
-        <w:t xml:space="preserve">                </w:t>
-      </w:r>
-      <w:proofErr w:type="gramStart"/>
-      <w:r>
-        <w:rPr>
-          <w:rFonts w:ascii="Consolas" w:hAnsi="Consolas" w:cs="Times New Roman"/>
-          <w:bCs/>
-        </w:rPr>
-        <w:t>break;</w:t>
-      </w:r>
-      <w:proofErr w:type="gramEnd"/>
+        <w:t xml:space="preserve">                break;</w:t>
+      </w:r>
     </w:p>
     <w:p>
       <w:pPr>
@@ -1958,49 +1116,24 @@
           <w:rFonts w:ascii="Consolas" w:hAnsi="Consolas" w:cs="Times New Roman"/>
           <w:bCs/>
         </w:rPr>
-        <w:t xml:space="preserve">                </w:t>
-      </w:r>
-      <w:proofErr w:type="gramStart"/>
-      <w:r>
-        <w:rPr>
-          <w:rFonts w:ascii="Consolas" w:hAnsi="Consolas" w:cs="Times New Roman"/>
-          <w:bCs/>
-        </w:rPr>
-        <w:t>exit(</w:t>
-      </w:r>
-      <w:proofErr w:type="gramEnd"/>
-      <w:r>
-        <w:rPr>
-          <w:rFonts w:ascii="Consolas" w:hAnsi="Consolas" w:cs="Times New Roman"/>
-          <w:bCs/>
-        </w:rPr>
-        <w:t>0);</w:t>
-      </w:r>
-    </w:p>
-    <w:p>
-      <w:pPr>
-        <w:spacing w:after="0"/>
-        <w:rPr>
-          <w:rFonts w:ascii="Consolas" w:hAnsi="Consolas" w:cs="Times New Roman"/>
-          <w:bCs/>
-        </w:rPr>
-      </w:pPr>
-      <w:r>
-        <w:rPr>
-          <w:rFonts w:ascii="Consolas" w:hAnsi="Consolas" w:cs="Times New Roman"/>
-          <w:bCs/>
-        </w:rPr>
-        <w:t xml:space="preserve">                </w:t>
-      </w:r>
-      <w:proofErr w:type="gramStart"/>
-      <w:r>
-        <w:rPr>
-          <w:rFonts w:ascii="Consolas" w:hAnsi="Consolas" w:cs="Times New Roman"/>
-          <w:bCs/>
-        </w:rPr>
-        <w:t>break;</w:t>
-      </w:r>
-      <w:proofErr w:type="gramEnd"/>
+        <w:t xml:space="preserve">                exit(0);</w:t>
+      </w:r>
+    </w:p>
+    <w:p>
+      <w:pPr>
+        <w:spacing w:after="0"/>
+        <w:rPr>
+          <w:rFonts w:ascii="Consolas" w:hAnsi="Consolas" w:cs="Times New Roman"/>
+          <w:bCs/>
+        </w:rPr>
+      </w:pPr>
+      <w:r>
+        <w:rPr>
+          <w:rFonts w:ascii="Consolas" w:hAnsi="Consolas" w:cs="Times New Roman"/>
+          <w:bCs/>
+        </w:rPr>
+        <w:t xml:space="preserve">                break;</w:t>
+      </w:r>
     </w:p>
     <w:p>
       <w:pPr>
@@ -2056,17 +1189,8 @@
           <w:rFonts w:ascii="Consolas" w:hAnsi="Consolas" w:cs="Times New Roman"/>
           <w:bCs/>
         </w:rPr>
-        <w:t xml:space="preserve">    return </w:t>
-      </w:r>
-      <w:proofErr w:type="gramStart"/>
-      <w:r>
-        <w:rPr>
-          <w:rFonts w:ascii="Consolas" w:hAnsi="Consolas" w:cs="Times New Roman"/>
-          <w:bCs/>
-        </w:rPr>
-        <w:t>0;</w:t>
-      </w:r>
-      <w:proofErr w:type="gramEnd"/>
+        <w:t xml:space="preserve">    return 0;</w:t>
+      </w:r>
     </w:p>
     <w:p>
       <w:pPr>
@@ -2110,6 +1234,9 @@
         </w:tabs>
       </w:pPr>
       <w:r>
+        <w:rPr>
+          <w:noProof/>
+        </w:rPr>
         <w:drawing>
           <wp:anchor distT="0" distB="0" distL="114300" distR="114300" simplePos="0" relativeHeight="251658240" behindDoc="1" locked="0" layoutInCell="1" allowOverlap="1" wp14:anchorId="39D3CB11" wp14:editId="2DC44B2F">
             <wp:simplePos x="0" y="0"/>
@@ -2172,7 +1299,12 @@
       </w:r>
     </w:p>
     <w:sectPr>
-      <w:headerReference w:type="default" r:id="rId8"/>
+      <w:headerReference w:type="even" r:id="rId8"/>
+      <w:headerReference w:type="default" r:id="rId9"/>
+      <w:footerReference w:type="even" r:id="rId10"/>
+      <w:footerReference w:type="default" r:id="rId11"/>
+      <w:headerReference w:type="first" r:id="rId12"/>
+      <w:footerReference w:type="first" r:id="rId13"/>
       <w:pgSz w:w="11906" w:h="16838" w:code="9"/>
       <w:pgMar w:top="1440" w:right="720" w:bottom="1440" w:left="900" w:header="720" w:footer="720" w:gutter="0"/>
       <w:pgBorders w:offsetFrom="page">
@@ -2213,6 +1345,36 @@
 </w:endnotes>
 </file>
 
+<file path=word/footer1.xml><?xml version="1.0" encoding="utf-8"?>
+<w:ftr xmlns:wpc="http://schemas.microsoft.com/office/word/2010/wordprocessingCanvas" xmlns:cx="http://schemas.microsoft.com/office/drawing/2014/chartex" xmlns:cx1="http://schemas.microsoft.com/office/drawing/2015/9/8/chartex" xmlns:cx2="http://schemas.microsoft.com/office/drawing/2015/10/21/chartex" xmlns:cx3="http://schemas.microsoft.com/office/drawing/2016/5/9/chartex" xmlns:cx4="http://schemas.microsoft.com/office/drawing/2016/5/10/chartex" xmlns:cx5="http://schemas.microsoft.com/office/drawing/2016/5/11/chartex" xmlns:cx6="http://schemas.microsoft.com/office/drawing/2016/5/12/chartex" xmlns:cx7="http://schemas.microsoft.com/office/drawing/2016/5/13/chartex" xmlns:cx8="http://schemas.microsoft.com/office/drawing/2016/5/14/chartex" xmlns:mc="http://schemas.openxmlformats.org/markup-compatibility/2006" xmlns:aink="http://schemas.microsoft.com/office/drawing/2016/ink" xmlns:am3d="http://schemas.microsoft.com/office/drawing/2017/model3d" xmlns:o="urn:schemas-microsoft-com:office:office" xmlns:oel="http://schemas.microsoft.com/office/2019/extlst" xmlns:r="http://schemas.openxmlformats.org/officeDocument/2006/relationships" xmlns:m="http://schemas.openxmlformats.org/officeDocument/2006/math" xmlns:v="urn:schemas-microsoft-com:vml" xmlns:wp14="http://schemas.microsoft.com/office/word/2010/wordprocessingDrawing" xmlns:wp="http://schemas.openxmlformats.org/drawingml/2006/wordprocessingDrawing" xmlns:w10="urn:schemas-microsoft-com:office:word" xmlns:w="http://schemas.openxmlformats.org/wordprocessingml/2006/main" xmlns:w14="http://schemas.microsoft.com/office/word/2010/wordml" xmlns:w15="http://schemas.microsoft.com/office/word/2012/wordml" xmlns:w16cex="http://schemas.microsoft.com/office/word/2018/wordml/cex" xmlns:w16cid="http://schemas.microsoft.com/office/word/2016/wordml/cid" xmlns:w16="http://schemas.microsoft.com/office/word/2018/wordml" xmlns:w16du="http://schemas.microsoft.com/office/word/2023/wordml/word16du" xmlns:w16sdtdh="http://schemas.microsoft.com/office/word/2020/wordml/sdtdatahash" xmlns:w16se="http://schemas.microsoft.com/office/word/2015/wordml/symex" xmlns:wpg="http://schemas.microsoft.com/office/word/2010/wordprocessingGroup" xmlns:wpi="http://schemas.microsoft.com/office/word/2010/wordprocessingInk" xmlns:wne="http://schemas.microsoft.com/office/word/2006/wordml" xmlns:wps="http://schemas.microsoft.com/office/word/2010/wordprocessingShape" mc:Ignorable="w14 w15 w16se w16cid w16 w16cex w16sdtdh wp14">
+  <w:p>
+    <w:pPr>
+      <w:pStyle w:val="Footer"/>
+    </w:pPr>
+  </w:p>
+</w:ftr>
+</file>
+
+<file path=word/footer2.xml><?xml version="1.0" encoding="utf-8"?>
+<w:ftr xmlns:wpc="http://schemas.microsoft.com/office/word/2010/wordprocessingCanvas" xmlns:cx="http://schemas.microsoft.com/office/drawing/2014/chartex" xmlns:cx1="http://schemas.microsoft.com/office/drawing/2015/9/8/chartex" xmlns:cx2="http://schemas.microsoft.com/office/drawing/2015/10/21/chartex" xmlns:cx3="http://schemas.microsoft.com/office/drawing/2016/5/9/chartex" xmlns:cx4="http://schemas.microsoft.com/office/drawing/2016/5/10/chartex" xmlns:cx5="http://schemas.microsoft.com/office/drawing/2016/5/11/chartex" xmlns:cx6="http://schemas.microsoft.com/office/drawing/2016/5/12/chartex" xmlns:cx7="http://schemas.microsoft.com/office/drawing/2016/5/13/chartex" xmlns:cx8="http://schemas.microsoft.com/office/drawing/2016/5/14/chartex" xmlns:mc="http://schemas.openxmlformats.org/markup-compatibility/2006" xmlns:aink="http://schemas.microsoft.com/office/drawing/2016/ink" xmlns:am3d="http://schemas.microsoft.com/office/drawing/2017/model3d" xmlns:o="urn:schemas-microsoft-com:office:office" xmlns:oel="http://schemas.microsoft.com/office/2019/extlst" xmlns:r="http://schemas.openxmlformats.org/officeDocument/2006/relationships" xmlns:m="http://schemas.openxmlformats.org/officeDocument/2006/math" xmlns:v="urn:schemas-microsoft-com:vml" xmlns:wp14="http://schemas.microsoft.com/office/word/2010/wordprocessingDrawing" xmlns:wp="http://schemas.openxmlformats.org/drawingml/2006/wordprocessingDrawing" xmlns:w10="urn:schemas-microsoft-com:office:word" xmlns:w="http://schemas.openxmlformats.org/wordprocessingml/2006/main" xmlns:w14="http://schemas.microsoft.com/office/word/2010/wordml" xmlns:w15="http://schemas.microsoft.com/office/word/2012/wordml" xmlns:w16cex="http://schemas.microsoft.com/office/word/2018/wordml/cex" xmlns:w16cid="http://schemas.microsoft.com/office/word/2016/wordml/cid" xmlns:w16="http://schemas.microsoft.com/office/word/2018/wordml" xmlns:w16du="http://schemas.microsoft.com/office/word/2023/wordml/word16du" xmlns:w16sdtdh="http://schemas.microsoft.com/office/word/2020/wordml/sdtdatahash" xmlns:w16se="http://schemas.microsoft.com/office/word/2015/wordml/symex" xmlns:wpg="http://schemas.microsoft.com/office/word/2010/wordprocessingGroup" xmlns:wpi="http://schemas.microsoft.com/office/word/2010/wordprocessingInk" xmlns:wne="http://schemas.microsoft.com/office/word/2006/wordml" xmlns:wps="http://schemas.microsoft.com/office/word/2010/wordprocessingShape" mc:Ignorable="w14 w15 w16se w16cid w16 w16cex w16sdtdh wp14">
+  <w:p>
+    <w:pPr>
+      <w:pStyle w:val="Footer"/>
+    </w:pPr>
+  </w:p>
+</w:ftr>
+</file>
+
+<file path=word/footer3.xml><?xml version="1.0" encoding="utf-8"?>
+<w:ftr xmlns:wpc="http://schemas.microsoft.com/office/word/2010/wordprocessingCanvas" xmlns:cx="http://schemas.microsoft.com/office/drawing/2014/chartex" xmlns:cx1="http://schemas.microsoft.com/office/drawing/2015/9/8/chartex" xmlns:cx2="http://schemas.microsoft.com/office/drawing/2015/10/21/chartex" xmlns:cx3="http://schemas.microsoft.com/office/drawing/2016/5/9/chartex" xmlns:cx4="http://schemas.microsoft.com/office/drawing/2016/5/10/chartex" xmlns:cx5="http://schemas.microsoft.com/office/drawing/2016/5/11/chartex" xmlns:cx6="http://schemas.microsoft.com/office/drawing/2016/5/12/chartex" xmlns:cx7="http://schemas.microsoft.com/office/drawing/2016/5/13/chartex" xmlns:cx8="http://schemas.microsoft.com/office/drawing/2016/5/14/chartex" xmlns:mc="http://schemas.openxmlformats.org/markup-compatibility/2006" xmlns:aink="http://schemas.microsoft.com/office/drawing/2016/ink" xmlns:am3d="http://schemas.microsoft.com/office/drawing/2017/model3d" xmlns:o="urn:schemas-microsoft-com:office:office" xmlns:oel="http://schemas.microsoft.com/office/2019/extlst" xmlns:r="http://schemas.openxmlformats.org/officeDocument/2006/relationships" xmlns:m="http://schemas.openxmlformats.org/officeDocument/2006/math" xmlns:v="urn:schemas-microsoft-com:vml" xmlns:wp14="http://schemas.microsoft.com/office/word/2010/wordprocessingDrawing" xmlns:wp="http://schemas.openxmlformats.org/drawingml/2006/wordprocessingDrawing" xmlns:w10="urn:schemas-microsoft-com:office:word" xmlns:w="http://schemas.openxmlformats.org/wordprocessingml/2006/main" xmlns:w14="http://schemas.microsoft.com/office/word/2010/wordml" xmlns:w15="http://schemas.microsoft.com/office/word/2012/wordml" xmlns:w16cex="http://schemas.microsoft.com/office/word/2018/wordml/cex" xmlns:w16cid="http://schemas.microsoft.com/office/word/2016/wordml/cid" xmlns:w16="http://schemas.microsoft.com/office/word/2018/wordml" xmlns:w16du="http://schemas.microsoft.com/office/word/2023/wordml/word16du" xmlns:w16sdtdh="http://schemas.microsoft.com/office/word/2020/wordml/sdtdatahash" xmlns:w16se="http://schemas.microsoft.com/office/word/2015/wordml/symex" xmlns:wpg="http://schemas.microsoft.com/office/word/2010/wordprocessingGroup" xmlns:wpi="http://schemas.microsoft.com/office/word/2010/wordprocessingInk" xmlns:wne="http://schemas.microsoft.com/office/word/2006/wordml" xmlns:wps="http://schemas.microsoft.com/office/word/2010/wordprocessingShape" mc:Ignorable="w14 w15 w16se w16cid w16 w16cex w16sdtdh wp14">
+  <w:p>
+    <w:pPr>
+      <w:pStyle w:val="Footer"/>
+    </w:pPr>
+  </w:p>
+</w:ftr>
+</file>
+
 <file path=word/footnotes.xml><?xml version="1.0" encoding="utf-8"?>
 <w:footnotes xmlns:wpc="http://schemas.microsoft.com/office/word/2010/wordprocessingCanvas" xmlns:cx="http://schemas.microsoft.com/office/drawing/2014/chartex" xmlns:cx1="http://schemas.microsoft.com/office/drawing/2015/9/8/chartex" xmlns:cx2="http://schemas.microsoft.com/office/drawing/2015/10/21/chartex" xmlns:cx3="http://schemas.microsoft.com/office/drawing/2016/5/9/chartex" xmlns:cx4="http://schemas.microsoft.com/office/drawing/2016/5/10/chartex" xmlns:cx5="http://schemas.microsoft.com/office/drawing/2016/5/11/chartex" xmlns:cx6="http://schemas.microsoft.com/office/drawing/2016/5/12/chartex" xmlns:cx7="http://schemas.microsoft.com/office/drawing/2016/5/13/chartex" xmlns:cx8="http://schemas.microsoft.com/office/drawing/2016/5/14/chartex" xmlns:mc="http://schemas.openxmlformats.org/markup-compatibility/2006" xmlns:aink="http://schemas.microsoft.com/office/drawing/2016/ink" xmlns:am3d="http://schemas.microsoft.com/office/drawing/2017/model3d" xmlns:o="urn:schemas-microsoft-com:office:office" xmlns:oel="http://schemas.microsoft.com/office/2019/extlst" xmlns:r="http://schemas.openxmlformats.org/officeDocument/2006/relationships" xmlns:m="http://schemas.openxmlformats.org/officeDocument/2006/math" xmlns:v="urn:schemas-microsoft-com:vml" xmlns:wp14="http://schemas.microsoft.com/office/word/2010/wordprocessingDrawing" xmlns:wp="http://schemas.openxmlformats.org/drawingml/2006/wordprocessingDrawing" xmlns:w10="urn:schemas-microsoft-com:office:word" xmlns:w="http://schemas.openxmlformats.org/wordprocessingml/2006/main" xmlns:w14="http://schemas.microsoft.com/office/word/2010/wordml" xmlns:w15="http://schemas.microsoft.com/office/word/2012/wordml" xmlns:w16cex="http://schemas.microsoft.com/office/word/2018/wordml/cex" xmlns:w16cid="http://schemas.microsoft.com/office/word/2016/wordml/cid" xmlns:w16="http://schemas.microsoft.com/office/word/2018/wordml" xmlns:w16du="http://schemas.microsoft.com/office/word/2023/wordml/word16du" xmlns:w16sdtdh="http://schemas.microsoft.com/office/word/2020/wordml/sdtdatahash" xmlns:w16se="http://schemas.microsoft.com/office/word/2015/wordml/symex" xmlns:wpg="http://schemas.microsoft.com/office/word/2010/wordprocessingGroup" xmlns:wpi="http://schemas.microsoft.com/office/word/2010/wordprocessingInk" xmlns:wne="http://schemas.microsoft.com/office/word/2006/wordml" xmlns:wps="http://schemas.microsoft.com/office/word/2010/wordprocessingShape" mc:Ignorable="w14 w15 w16se w16cid w16 w16cex w16sdtdh wp14">
   <w:footnote w:type="separator" w:id="-1">
@@ -2239,6 +1401,16 @@
 </file>
 
 <file path=word/header1.xml><?xml version="1.0" encoding="utf-8"?>
+<w:hdr xmlns:wpc="http://schemas.microsoft.com/office/word/2010/wordprocessingCanvas" xmlns:cx="http://schemas.microsoft.com/office/drawing/2014/chartex" xmlns:cx1="http://schemas.microsoft.com/office/drawing/2015/9/8/chartex" xmlns:cx2="http://schemas.microsoft.com/office/drawing/2015/10/21/chartex" xmlns:cx3="http://schemas.microsoft.com/office/drawing/2016/5/9/chartex" xmlns:cx4="http://schemas.microsoft.com/office/drawing/2016/5/10/chartex" xmlns:cx5="http://schemas.microsoft.com/office/drawing/2016/5/11/chartex" xmlns:cx6="http://schemas.microsoft.com/office/drawing/2016/5/12/chartex" xmlns:cx7="http://schemas.microsoft.com/office/drawing/2016/5/13/chartex" xmlns:cx8="http://schemas.microsoft.com/office/drawing/2016/5/14/chartex" xmlns:mc="http://schemas.openxmlformats.org/markup-compatibility/2006" xmlns:aink="http://schemas.microsoft.com/office/drawing/2016/ink" xmlns:am3d="http://schemas.microsoft.com/office/drawing/2017/model3d" xmlns:o="urn:schemas-microsoft-com:office:office" xmlns:oel="http://schemas.microsoft.com/office/2019/extlst" xmlns:r="http://schemas.openxmlformats.org/officeDocument/2006/relationships" xmlns:m="http://schemas.openxmlformats.org/officeDocument/2006/math" xmlns:v="urn:schemas-microsoft-com:vml" xmlns:wp14="http://schemas.microsoft.com/office/word/2010/wordprocessingDrawing" xmlns:wp="http://schemas.openxmlformats.org/drawingml/2006/wordprocessingDrawing" xmlns:w10="urn:schemas-microsoft-com:office:word" xmlns:w="http://schemas.openxmlformats.org/wordprocessingml/2006/main" xmlns:w14="http://schemas.microsoft.com/office/word/2010/wordml" xmlns:w15="http://schemas.microsoft.com/office/word/2012/wordml" xmlns:w16cex="http://schemas.microsoft.com/office/word/2018/wordml/cex" xmlns:w16cid="http://schemas.microsoft.com/office/word/2016/wordml/cid" xmlns:w16="http://schemas.microsoft.com/office/word/2018/wordml" xmlns:w16du="http://schemas.microsoft.com/office/word/2023/wordml/word16du" xmlns:w16sdtdh="http://schemas.microsoft.com/office/word/2020/wordml/sdtdatahash" xmlns:w16se="http://schemas.microsoft.com/office/word/2015/wordml/symex" xmlns:wpg="http://schemas.microsoft.com/office/word/2010/wordprocessingGroup" xmlns:wpi="http://schemas.microsoft.com/office/word/2010/wordprocessingInk" xmlns:wne="http://schemas.microsoft.com/office/word/2006/wordml" xmlns:wps="http://schemas.microsoft.com/office/word/2010/wordprocessingShape" mc:Ignorable="w14 w15 w16se w16cid w16 w16cex w16sdtdh wp14">
+  <w:p>
+    <w:pPr>
+      <w:pStyle w:val="Header"/>
+    </w:pPr>
+  </w:p>
+</w:hdr>
+</file>
+
+<file path=word/header2.xml><?xml version="1.0" encoding="utf-8"?>
 <w:hdr xmlns:wpc="http://schemas.microsoft.com/office/word/2010/wordprocessingCanvas" xmlns:cx="http://schemas.microsoft.com/office/drawing/2014/chartex" xmlns:cx1="http://schemas.microsoft.com/office/drawing/2015/9/8/chartex" xmlns:cx2="http://schemas.microsoft.com/office/drawing/2015/10/21/chartex" xmlns:cx3="http://schemas.microsoft.com/office/drawing/2016/5/9/chartex" xmlns:cx4="http://schemas.microsoft.com/office/drawing/2016/5/10/chartex" xmlns:cx5="http://schemas.microsoft.com/office/drawing/2016/5/11/chartex" xmlns:cx6="http://schemas.microsoft.com/office/drawing/2016/5/12/chartex" xmlns:cx7="http://schemas.microsoft.com/office/drawing/2016/5/13/chartex" xmlns:cx8="http://schemas.microsoft.com/office/drawing/2016/5/14/chartex" xmlns:mc="http://schemas.openxmlformats.org/markup-compatibility/2006" xmlns:aink="http://schemas.microsoft.com/office/drawing/2016/ink" xmlns:am3d="http://schemas.microsoft.com/office/drawing/2017/model3d" xmlns:o="urn:schemas-microsoft-com:office:office" xmlns:oel="http://schemas.microsoft.com/office/2019/extlst" xmlns:r="http://schemas.openxmlformats.org/officeDocument/2006/relationships" xmlns:m="http://schemas.openxmlformats.org/officeDocument/2006/math" xmlns:v="urn:schemas-microsoft-com:vml" xmlns:wp14="http://schemas.microsoft.com/office/word/2010/wordprocessingDrawing" xmlns:wp="http://schemas.openxmlformats.org/drawingml/2006/wordprocessingDrawing" xmlns:w10="urn:schemas-microsoft-com:office:word" xmlns:w="http://schemas.openxmlformats.org/wordprocessingml/2006/main" xmlns:w14="http://schemas.microsoft.com/office/word/2010/wordml" xmlns:w15="http://schemas.microsoft.com/office/word/2012/wordml" xmlns:w16cex="http://schemas.microsoft.com/office/word/2018/wordml/cex" xmlns:w16cid="http://schemas.microsoft.com/office/word/2016/wordml/cid" xmlns:w16="http://schemas.microsoft.com/office/word/2018/wordml" xmlns:w16du="http://schemas.microsoft.com/office/word/2023/wordml/word16du" xmlns:w16sdtdh="http://schemas.microsoft.com/office/word/2020/wordml/sdtdatahash" xmlns:w16se="http://schemas.microsoft.com/office/word/2015/wordml/symex" xmlns:wpg="http://schemas.microsoft.com/office/word/2010/wordprocessingGroup" xmlns:wpi="http://schemas.microsoft.com/office/word/2010/wordprocessingInk" xmlns:wne="http://schemas.microsoft.com/office/word/2006/wordml" xmlns:wps="http://schemas.microsoft.com/office/word/2010/wordprocessingShape" mc:Ignorable="w14 w15 w16se w16cid w16 w16cex w16sdtdh wp14">
   <w:p>
     <w:pPr>
@@ -2356,9 +1528,27 @@
         <w:sz w:val="28"/>
         <w:szCs w:val="28"/>
       </w:rPr>
+      <w:t xml:space="preserve"> I </w:t>
+    </w:r>
+    <w:r>
+      <w:rPr>
+        <w:rFonts w:ascii="Britannic Bold" w:hAnsi="Britannic Bold" w:cs="Times New Roman"/>
+        <w:sz w:val="28"/>
+        <w:szCs w:val="28"/>
+      </w:rPr>
       <w:t>]</w:t>
     </w:r>
   </w:p>
+  <w:p>
+    <w:pPr>
+      <w:pStyle w:val="Header"/>
+    </w:pPr>
+  </w:p>
+</w:hdr>
+</file>
+
+<file path=word/header3.xml><?xml version="1.0" encoding="utf-8"?>
+<w:hdr xmlns:wpc="http://schemas.microsoft.com/office/word/2010/wordprocessingCanvas" xmlns:cx="http://schemas.microsoft.com/office/drawing/2014/chartex" xmlns:cx1="http://schemas.microsoft.com/office/drawing/2015/9/8/chartex" xmlns:cx2="http://schemas.microsoft.com/office/drawing/2015/10/21/chartex" xmlns:cx3="http://schemas.microsoft.com/office/drawing/2016/5/9/chartex" xmlns:cx4="http://schemas.microsoft.com/office/drawing/2016/5/10/chartex" xmlns:cx5="http://schemas.microsoft.com/office/drawing/2016/5/11/chartex" xmlns:cx6="http://schemas.microsoft.com/office/drawing/2016/5/12/chartex" xmlns:cx7="http://schemas.microsoft.com/office/drawing/2016/5/13/chartex" xmlns:cx8="http://schemas.microsoft.com/office/drawing/2016/5/14/chartex" xmlns:mc="http://schemas.openxmlformats.org/markup-compatibility/2006" xmlns:aink="http://schemas.microsoft.com/office/drawing/2016/ink" xmlns:am3d="http://schemas.microsoft.com/office/drawing/2017/model3d" xmlns:o="urn:schemas-microsoft-com:office:office" xmlns:oel="http://schemas.microsoft.com/office/2019/extlst" xmlns:r="http://schemas.openxmlformats.org/officeDocument/2006/relationships" xmlns:m="http://schemas.openxmlformats.org/officeDocument/2006/math" xmlns:v="urn:schemas-microsoft-com:vml" xmlns:wp14="http://schemas.microsoft.com/office/word/2010/wordprocessingDrawing" xmlns:wp="http://schemas.openxmlformats.org/drawingml/2006/wordprocessingDrawing" xmlns:w10="urn:schemas-microsoft-com:office:word" xmlns:w="http://schemas.openxmlformats.org/wordprocessingml/2006/main" xmlns:w14="http://schemas.microsoft.com/office/word/2010/wordml" xmlns:w15="http://schemas.microsoft.com/office/word/2012/wordml" xmlns:w16cex="http://schemas.microsoft.com/office/word/2018/wordml/cex" xmlns:w16cid="http://schemas.microsoft.com/office/word/2016/wordml/cid" xmlns:w16="http://schemas.microsoft.com/office/word/2018/wordml" xmlns:w16du="http://schemas.microsoft.com/office/word/2023/wordml/word16du" xmlns:w16sdtdh="http://schemas.microsoft.com/office/word/2020/wordml/sdtdatahash" xmlns:w16se="http://schemas.microsoft.com/office/word/2015/wordml/symex" xmlns:wpg="http://schemas.microsoft.com/office/word/2010/wordprocessingGroup" xmlns:wpi="http://schemas.microsoft.com/office/word/2010/wordprocessingInk" xmlns:wne="http://schemas.microsoft.com/office/word/2006/wordml" xmlns:wps="http://schemas.microsoft.com/office/word/2010/wordprocessingShape" mc:Ignorable="w14 w15 w16se w16cid w16 w16cex w16sdtdh wp14">
   <w:p>
     <w:pPr>
       <w:pStyle w:val="Header"/>

</xml_diff>